<commit_message>
stopping for the night
</commit_message>
<xml_diff>
--- a/Assignment4_Chan.docx
+++ b/Assignment4_Chan.docx
@@ -326,143 +326,31 @@
           <w:sz w:val="24"/>
           <w:szCs w:val="24"/>
         </w:rPr>
-        <w:t xml:space="preserve"> analysis is to use the bank marketing campaign dataset and use the surveyed variables to predict whether a customer will subscribe</w:t>
-      </w:r>
-      <w:r>
-        <w:rPr>
-          <w:rFonts w:ascii="Times New Roman" w:hAnsi="Times New Roman" w:cs="Times New Roman"/>
-          <w:sz w:val="24"/>
-          <w:szCs w:val="24"/>
-        </w:rPr>
-        <w:t xml:space="preserve"> the advertised product in the next marketing campaign.</w:t>
-      </w:r>
-      <w:r>
-        <w:rPr>
-          <w:rFonts w:ascii="Times New Roman" w:hAnsi="Times New Roman" w:cs="Times New Roman"/>
-          <w:sz w:val="24"/>
-          <w:szCs w:val="24"/>
-        </w:rPr>
-        <w:t xml:space="preserve"> </w:t>
-      </w:r>
-      <w:r>
-        <w:rPr>
-          <w:rFonts w:ascii="Times New Roman" w:hAnsi="Times New Roman" w:cs="Times New Roman"/>
-          <w:sz w:val="24"/>
-          <w:szCs w:val="24"/>
-        </w:rPr>
-        <w:t xml:space="preserve">Multiple ensemble models will be </w:t>
-      </w:r>
-      <w:r>
-        <w:rPr>
-          <w:rFonts w:ascii="Times New Roman" w:hAnsi="Times New Roman" w:cs="Times New Roman"/>
-          <w:sz w:val="24"/>
-          <w:szCs w:val="24"/>
-        </w:rPr>
-        <w:t>developed and</w:t>
-      </w:r>
-      <w:r>
-        <w:rPr>
-          <w:rFonts w:ascii="Times New Roman" w:hAnsi="Times New Roman" w:cs="Times New Roman"/>
-          <w:sz w:val="24"/>
-          <w:szCs w:val="24"/>
-        </w:rPr>
-        <w:t xml:space="preserve"> compared to SVM models and other methods of ensemble models </w:t>
-      </w:r>
-      <w:r>
-        <w:rPr>
-          <w:rFonts w:ascii="Times New Roman" w:hAnsi="Times New Roman" w:cs="Times New Roman"/>
-          <w:sz w:val="24"/>
-          <w:szCs w:val="24"/>
-        </w:rPr>
-        <w:t>to find the model with the best overall average to be used for the next marketing campaign. The</w:t>
-      </w:r>
-      <w:r>
-        <w:rPr>
-          <w:rFonts w:ascii="Times New Roman" w:hAnsi="Times New Roman" w:cs="Times New Roman"/>
-          <w:sz w:val="24"/>
-          <w:szCs w:val="24"/>
-        </w:rPr>
-        <w:t xml:space="preserve"> target variable</w:t>
-      </w:r>
-      <w:r>
-        <w:rPr>
-          <w:rFonts w:ascii="Times New Roman" w:hAnsi="Times New Roman" w:cs="Times New Roman"/>
-          <w:sz w:val="24"/>
-          <w:szCs w:val="24"/>
-        </w:rPr>
-        <w:t xml:space="preserve"> is </w:t>
-      </w:r>
-      <w:r>
-        <w:rPr>
-          <w:rFonts w:ascii="Times New Roman" w:hAnsi="Times New Roman" w:cs="Times New Roman"/>
-          <w:sz w:val="24"/>
-          <w:szCs w:val="24"/>
-        </w:rPr>
-        <w:t>subscribed</w:t>
-      </w:r>
-      <w:r>
-        <w:rPr>
-          <w:rFonts w:ascii="Times New Roman" w:hAnsi="Times New Roman" w:cs="Times New Roman"/>
-          <w:sz w:val="24"/>
-          <w:szCs w:val="24"/>
-        </w:rPr>
-        <w:t xml:space="preserve"> </w:t>
-      </w:r>
-      <w:r>
-        <w:rPr>
-          <w:rFonts w:ascii="Times New Roman" w:hAnsi="Times New Roman" w:cs="Times New Roman"/>
-          <w:sz w:val="24"/>
-          <w:szCs w:val="24"/>
-        </w:rPr>
-        <w:t>deposit which has been made a binary target variable with values of yes or no</w:t>
-      </w:r>
-      <w:r>
-        <w:rPr>
-          <w:rFonts w:ascii="Times New Roman" w:hAnsi="Times New Roman" w:cs="Times New Roman"/>
-          <w:sz w:val="24"/>
-          <w:szCs w:val="24"/>
-        </w:rPr>
-        <w:t>.</w:t>
-      </w:r>
-      <w:r>
-        <w:rPr>
-          <w:rFonts w:ascii="Times New Roman" w:hAnsi="Times New Roman" w:cs="Times New Roman"/>
-          <w:sz w:val="24"/>
-          <w:szCs w:val="24"/>
-        </w:rPr>
-        <w:t xml:space="preserve"> SAS </w:t>
-      </w:r>
-      <w:r>
-        <w:rPr>
-          <w:rFonts w:ascii="Times New Roman" w:hAnsi="Times New Roman" w:cs="Times New Roman"/>
-          <w:sz w:val="24"/>
-          <w:szCs w:val="24"/>
-        </w:rPr>
-        <w:t>Enterprise Miner will be used</w:t>
-      </w:r>
-      <w:r>
-        <w:rPr>
-          <w:rFonts w:ascii="Times New Roman" w:hAnsi="Times New Roman" w:cs="Times New Roman"/>
-          <w:sz w:val="24"/>
-          <w:szCs w:val="24"/>
-        </w:rPr>
-        <w:t xml:space="preserve"> to run and compare multiple </w:t>
-      </w:r>
-      <w:r>
-        <w:rPr>
-          <w:rFonts w:ascii="Times New Roman" w:hAnsi="Times New Roman" w:cs="Times New Roman"/>
-          <w:sz w:val="24"/>
-          <w:szCs w:val="24"/>
-        </w:rPr>
-        <w:t>ensemble models</w:t>
-      </w:r>
-      <w:r>
-        <w:rPr>
-          <w:rFonts w:ascii="Times New Roman" w:hAnsi="Times New Roman" w:cs="Times New Roman"/>
-          <w:sz w:val="24"/>
-          <w:szCs w:val="24"/>
-        </w:rPr>
-        <w:t xml:space="preserve"> to see which will fit our data the best and give the best predictions.</w:t>
+        <w:t xml:space="preserve"> analysis is to use </w:t>
+      </w:r>
+      <w:r>
+        <w:rPr>
+          <w:rFonts w:ascii="Times New Roman" w:hAnsi="Times New Roman" w:cs="Times New Roman"/>
+          <w:sz w:val="24"/>
+          <w:szCs w:val="24"/>
+        </w:rPr>
+        <w:t xml:space="preserve">the fashion MNIST </w:t>
+      </w:r>
+      <w:r>
+        <w:rPr>
+          <w:rFonts w:ascii="Times New Roman" w:hAnsi="Times New Roman" w:cs="Times New Roman"/>
+          <w:sz w:val="24"/>
+          <w:szCs w:val="24"/>
+        </w:rPr>
+        <w:t>dataset</w:t>
+      </w:r>
+      <w:r>
+        <w:rPr>
+          <w:rFonts w:ascii="Times New Roman" w:hAnsi="Times New Roman" w:cs="Times New Roman"/>
+          <w:sz w:val="24"/>
+          <w:szCs w:val="24"/>
+        </w:rPr>
+        <w:t xml:space="preserve"> to train the deep learning algorithm to be able to identify each item based on a 28 by 28 pixel picture. </w:t>
       </w:r>
     </w:p>
     <w:p>
@@ -649,7 +537,47 @@
           <w:sz w:val="24"/>
           <w:szCs w:val="24"/>
         </w:rPr>
-        <w:t xml:space="preserve">Next, Average </w:t>
+        <w:t>Next, Average credit balance had a mean of 1422.658, minimum of -3313, maximum of 71188, and a skewness of 6.596.</w:t>
+      </w:r>
+      <w:r>
+        <w:rPr>
+          <w:rFonts w:ascii="Times New Roman" w:hAnsi="Times New Roman" w:cs="Times New Roman"/>
+          <w:sz w:val="24"/>
+          <w:szCs w:val="24"/>
+        </w:rPr>
+        <w:t xml:space="preserve"> Days passed has a mean of 39.77, minimum of -1, maximum of 871, and skewness of 2.72. Last contact </w:t>
+      </w:r>
+      <w:r>
+        <w:rPr>
+          <w:rFonts w:ascii="Times New Roman" w:hAnsi="Times New Roman" w:cs="Times New Roman"/>
+          <w:sz w:val="24"/>
+          <w:szCs w:val="24"/>
+        </w:rPr>
+        <w:t>day has a mean of 15.92, no missing values, a minimum of 1, maximum of 3, and a skewness of 0.095. Next is last contact duration in seconds which has a mean of 263.96, no missing values, 4 is the minimum value, 3025 is the maximum value, and skewness is 2.77.</w:t>
+      </w:r>
+      <w:r>
+        <w:rPr>
+          <w:rFonts w:ascii="Times New Roman" w:hAnsi="Times New Roman" w:cs="Times New Roman"/>
+          <w:sz w:val="24"/>
+          <w:szCs w:val="24"/>
+        </w:rPr>
+        <w:t xml:space="preserve"> Number of contacts is the number of times that a customer has been contacted previously. T</w:t>
+      </w:r>
+      <w:r>
+        <w:rPr>
+          <w:rFonts w:ascii="Times New Roman" w:hAnsi="Times New Roman" w:cs="Times New Roman"/>
+          <w:sz w:val="24"/>
+          <w:szCs w:val="24"/>
+        </w:rPr>
+        <w:t>h</w:t>
+      </w:r>
+      <w:r>
+        <w:rPr>
+          <w:rFonts w:ascii="Times New Roman" w:hAnsi="Times New Roman" w:cs="Times New Roman"/>
+          <w:sz w:val="24"/>
+          <w:szCs w:val="24"/>
+        </w:rPr>
+        <w:t xml:space="preserve">e </w:t>
       </w:r>
       <w:r>
         <w:rPr>
@@ -658,47 +586,7 @@
           <w:szCs w:val="24"/>
         </w:rPr>
         <w:lastRenderedPageBreak/>
-        <w:t>credit balance had a mean of 1422.658, minimum of -3313, maximum of 71188, and a skewness of 6.596.</w:t>
-      </w:r>
-      <w:r>
-        <w:rPr>
-          <w:rFonts w:ascii="Times New Roman" w:hAnsi="Times New Roman" w:cs="Times New Roman"/>
-          <w:sz w:val="24"/>
-          <w:szCs w:val="24"/>
-        </w:rPr>
-        <w:t xml:space="preserve"> Days passed has a mean of 39.77, minimum of -1, maximum of 871, and skewness of 2.72. Last contact </w:t>
-      </w:r>
-      <w:r>
-        <w:rPr>
-          <w:rFonts w:ascii="Times New Roman" w:hAnsi="Times New Roman" w:cs="Times New Roman"/>
-          <w:sz w:val="24"/>
-          <w:szCs w:val="24"/>
-        </w:rPr>
-        <w:t>day has a mean of 15.92, no missing values, a minimum of 1, maximum of 3, and a skewness of 0.095. Next is last contact duration in seconds which has a mean of 263.96, no missing values, 4 is the minimum value, 3025 is the maximum value, and skewness is 2.77.</w:t>
-      </w:r>
-      <w:r>
-        <w:rPr>
-          <w:rFonts w:ascii="Times New Roman" w:hAnsi="Times New Roman" w:cs="Times New Roman"/>
-          <w:sz w:val="24"/>
-          <w:szCs w:val="24"/>
-        </w:rPr>
-        <w:t xml:space="preserve"> Number of contacts is the number of times that a customer has been contacted previously. T</w:t>
-      </w:r>
-      <w:r>
-        <w:rPr>
-          <w:rFonts w:ascii="Times New Roman" w:hAnsi="Times New Roman" w:cs="Times New Roman"/>
-          <w:sz w:val="24"/>
-          <w:szCs w:val="24"/>
-        </w:rPr>
-        <w:t>h</w:t>
-      </w:r>
-      <w:r>
-        <w:rPr>
-          <w:rFonts w:ascii="Times New Roman" w:hAnsi="Times New Roman" w:cs="Times New Roman"/>
-          <w:sz w:val="24"/>
-          <w:szCs w:val="24"/>
-        </w:rPr>
-        <w:t xml:space="preserve">e mean is 2.79, no missing values, minimum value of 1, maximum value of 50, and skewness of 4.74. Last but not least, previous contacts </w:t>
+        <w:t xml:space="preserve">mean is 2.79, no missing values, minimum value of 1, maximum value of 50, and skewness of 4.74. Last but not least, previous contacts </w:t>
       </w:r>
       <w:r>
         <w:rPr>
@@ -1119,7 +1007,39 @@
           <w:sz w:val="24"/>
           <w:szCs w:val="24"/>
         </w:rPr>
-        <w:t xml:space="preserve"> was the variable job which has the values blue collar at 691 counts, management at 661 counts, technician at 544 counts, admin at 329 counts, services at 306 counts, retired at 163 counts, self-employed at 116 counts, entrepreneur at 111 counts, unemployed at 90 counts, housemaid at 72 </w:t>
+        <w:t xml:space="preserve"> was the variable job which has the values blue collar at 691 counts, management at 661 counts, technician at 544 counts, admin at 329 counts, services at 306 counts, retired at 163 counts, self-employed at 116 counts, entrepreneur at 111 counts, unemployed at 90 counts, housemaid at 72 counts, student at 53 counts, and two </w:t>
+      </w:r>
+      <w:r>
+        <w:rPr>
+          <w:rFonts w:ascii="Times New Roman" w:hAnsi="Times New Roman" w:cs="Times New Roman"/>
+          <w:sz w:val="24"/>
+          <w:szCs w:val="24"/>
+        </w:rPr>
+        <w:t>unknowns</w:t>
+      </w:r>
+      <w:r>
+        <w:rPr>
+          <w:rFonts w:ascii="Times New Roman" w:hAnsi="Times New Roman" w:cs="Times New Roman"/>
+          <w:sz w:val="24"/>
+          <w:szCs w:val="24"/>
+        </w:rPr>
+        <w:t xml:space="preserve"> at 30 and 0 counts respectively. </w:t>
+      </w:r>
+      <w:r>
+        <w:rPr>
+          <w:rFonts w:ascii="Times New Roman" w:hAnsi="Times New Roman" w:cs="Times New Roman"/>
+          <w:sz w:val="24"/>
+          <w:szCs w:val="24"/>
+        </w:rPr>
+        <w:t>Most of these categories were kept</w:t>
+      </w:r>
+      <w:r>
+        <w:rPr>
+          <w:rFonts w:ascii="Times New Roman" w:hAnsi="Times New Roman" w:cs="Times New Roman"/>
+          <w:sz w:val="24"/>
+          <w:szCs w:val="24"/>
+        </w:rPr>
+        <w:t xml:space="preserve"> but grouped the two unknown categories into one. The next variable, last contact month may seem unimportant but is generally helpful in establishing rapport with a customer had the values may at 987 counts, July at 501 counts, august at 444 counts, June at 365 counts, November at 265 counts, April at 208 counts, February at 157 counts, January at 99 counts, October at 56 counts, march at 35 counts, September at 35 counts, December at 14 </w:t>
       </w:r>
       <w:r>
         <w:rPr>
@@ -1128,39 +1048,7 @@
           <w:szCs w:val="24"/>
         </w:rPr>
         <w:lastRenderedPageBreak/>
-        <w:t xml:space="preserve">counts, student at 53 counts, and two </w:t>
-      </w:r>
-      <w:r>
-        <w:rPr>
-          <w:rFonts w:ascii="Times New Roman" w:hAnsi="Times New Roman" w:cs="Times New Roman"/>
-          <w:sz w:val="24"/>
-          <w:szCs w:val="24"/>
-        </w:rPr>
-        <w:t>unknowns</w:t>
-      </w:r>
-      <w:r>
-        <w:rPr>
-          <w:rFonts w:ascii="Times New Roman" w:hAnsi="Times New Roman" w:cs="Times New Roman"/>
-          <w:sz w:val="24"/>
-          <w:szCs w:val="24"/>
-        </w:rPr>
-        <w:t xml:space="preserve"> at 30 and 0 counts respectively. </w:t>
-      </w:r>
-      <w:r>
-        <w:rPr>
-          <w:rFonts w:ascii="Times New Roman" w:hAnsi="Times New Roman" w:cs="Times New Roman"/>
-          <w:sz w:val="24"/>
-          <w:szCs w:val="24"/>
-        </w:rPr>
-        <w:t>Most of these categories were kept</w:t>
-      </w:r>
-      <w:r>
-        <w:rPr>
-          <w:rFonts w:ascii="Times New Roman" w:hAnsi="Times New Roman" w:cs="Times New Roman"/>
-          <w:sz w:val="24"/>
-          <w:szCs w:val="24"/>
-        </w:rPr>
-        <w:t xml:space="preserve"> but grouped the two unknown categories into one. The next variable, last contact month may seem unimportant but is generally helpful in establishing rapport with a customer had the values may at 987 counts, July at 501 counts, august at 444 counts, June at 365 counts, November at 265 counts, April at 208 counts, February at 157 counts, January at 99 counts, October at 56 counts, march at 35 counts, September at 35 counts, December at 14 counts and unknown. These were all kept but, in the dataset, unknown was formatted as “_UNKNOWN_” so it was reformatted to “unknown”.</w:t>
+        <w:t>counts and unknown. These were all kept but, in the dataset, unknown was formatted as “_UNKNOWN_” so it was reformatted to “unknown”.</w:t>
       </w:r>
       <w:r>
         <w:rPr>
@@ -1435,16 +1323,7 @@
           <w:sz w:val="24"/>
           <w:szCs w:val="24"/>
         </w:rPr>
-        <w:t xml:space="preserve">bias can </w:t>
-      </w:r>
-      <w:r>
-        <w:rPr>
-          <w:rFonts w:ascii="Times New Roman" w:hAnsi="Times New Roman" w:cs="Times New Roman"/>
-          <w:sz w:val="24"/>
-          <w:szCs w:val="24"/>
-        </w:rPr>
-        <w:lastRenderedPageBreak/>
-        <w:t>also be avoided</w:t>
+        <w:t>bias can also be avoided</w:t>
       </w:r>
       <w:r>
         <w:rPr>
@@ -1525,6 +1404,7 @@
           <w:sz w:val="24"/>
           <w:szCs w:val="24"/>
         </w:rPr>
+        <w:lastRenderedPageBreak/>
         <w:tab/>
       </w:r>
       <w:r>
@@ -1755,16 +1635,7 @@
           <w:sz w:val="24"/>
           <w:szCs w:val="24"/>
         </w:rPr>
-        <w:t xml:space="preserve"> and then each time a variable is incorrectly predicted, the weight or importance of the variable is changed so it is more important the next </w:t>
-      </w:r>
-      <w:r>
-        <w:rPr>
-          <w:rFonts w:ascii="Times New Roman" w:hAnsi="Times New Roman" w:cs="Times New Roman"/>
-          <w:sz w:val="24"/>
-          <w:szCs w:val="24"/>
-        </w:rPr>
-        <w:lastRenderedPageBreak/>
-        <w:t xml:space="preserve">time. This is done until </w:t>
+        <w:t xml:space="preserve"> and then each time a variable is incorrectly predicted, the weight or importance of the variable is changed so it is more important the next time. This is done until </w:t>
       </w:r>
       <w:r>
         <w:rPr>
@@ -1823,7 +1694,16 @@
           <w:sz w:val="24"/>
           <w:szCs w:val="24"/>
         </w:rPr>
-        <w:t xml:space="preserve"> but the accuracy is computed and then residual is used to help adjust the model. The same idea as adaboost is used where this is adjusted until the accuracy of the model drops back down.</w:t>
+        <w:t xml:space="preserve"> but the accuracy is computed and then residual is used to help adjust the model. The same </w:t>
+      </w:r>
+      <w:r>
+        <w:rPr>
+          <w:rFonts w:ascii="Times New Roman" w:hAnsi="Times New Roman" w:cs="Times New Roman"/>
+          <w:sz w:val="24"/>
+          <w:szCs w:val="24"/>
+        </w:rPr>
+        <w:lastRenderedPageBreak/>
+        <w:t>idea as adaboost is used where this is adjusted until the accuracy of the model drops back down.</w:t>
       </w:r>
       <w:r>
         <w:rPr>
@@ -2023,7 +1903,6 @@
           <w:sz w:val="24"/>
           <w:szCs w:val="24"/>
         </w:rPr>
-        <w:lastRenderedPageBreak/>
         <w:t>11 was a Regression Model and Model 12 was a neural network</w:t>
       </w:r>
       <w:r>
@@ -2059,7 +1938,16 @@
           <w:sz w:val="24"/>
           <w:szCs w:val="24"/>
         </w:rPr>
-        <w:t xml:space="preserve"> a ratio of the models to the group compared to the total models used. Model 16 looks at the posterior results and averages the results from the majority group. This version of ensemble results is used for class targets only. Next, Model 17 uses an average of the posterior probabilities if the target is a class variable and averages the predicted values if the target is </w:t>
+        <w:t xml:space="preserve"> a ratio of the models to the group compared to the total models used. Model 16 looks at the posterior results and averages the results from the majority group. This version of ensemble results is used for class targets only. Next, Model 17 uses an average of the posterior probabilities if the target is a class variable </w:t>
+      </w:r>
+      <w:r>
+        <w:rPr>
+          <w:rFonts w:ascii="Times New Roman" w:hAnsi="Times New Roman" w:cs="Times New Roman"/>
+          <w:sz w:val="24"/>
+          <w:szCs w:val="24"/>
+        </w:rPr>
+        <w:lastRenderedPageBreak/>
+        <w:t xml:space="preserve">and averages the predicted values if the target is </w:t>
       </w:r>
       <w:r>
         <w:rPr>
@@ -2165,7 +2053,47 @@
           <w:sz w:val="24"/>
           <w:szCs w:val="24"/>
         </w:rPr>
-        <w:t xml:space="preserve"> Therefore, shown in Appendix C, the </w:t>
+        <w:t xml:space="preserve"> Therefore, shown in Appendix C, the polynomial SVM was run along with models 6, 7, 8, 9, 10, 11, and 12. Since models 6 through 9 were freestanding ensemble models, ensemble models 10, 11, 12 along with model 4 were run through the ensemble nodes which is reflected in </w:t>
+      </w:r>
+      <w:r>
+        <w:rPr>
+          <w:rFonts w:ascii="Times New Roman" w:hAnsi="Times New Roman" w:cs="Times New Roman"/>
+          <w:sz w:val="24"/>
+          <w:szCs w:val="24"/>
+        </w:rPr>
+        <w:t>Appendix D as Models 15 through 18.</w:t>
+      </w:r>
+      <w:r>
+        <w:rPr>
+          <w:rFonts w:ascii="Times New Roman" w:hAnsi="Times New Roman" w:cs="Times New Roman"/>
+          <w:sz w:val="24"/>
+          <w:szCs w:val="24"/>
+        </w:rPr>
+        <w:t xml:space="preserve"> From there, the model comparison node was </w:t>
+      </w:r>
+      <w:r>
+        <w:rPr>
+          <w:rFonts w:ascii="Times New Roman" w:hAnsi="Times New Roman" w:cs="Times New Roman"/>
+          <w:sz w:val="24"/>
+          <w:szCs w:val="24"/>
+        </w:rPr>
+        <w:t>ran</w:t>
+      </w:r>
+      <w:r>
+        <w:rPr>
+          <w:rFonts w:ascii="Times New Roman" w:hAnsi="Times New Roman" w:cs="Times New Roman"/>
+          <w:sz w:val="24"/>
+          <w:szCs w:val="24"/>
+        </w:rPr>
+        <w:t xml:space="preserve"> and the results are shown in Appendix F where part 1 is a table showing the ROC index and misclassification rate of each of the models and ensemble node models</w:t>
+      </w:r>
+      <w:r>
+        <w:rPr>
+          <w:rFonts w:ascii="Times New Roman" w:hAnsi="Times New Roman" w:cs="Times New Roman"/>
+          <w:sz w:val="24"/>
+          <w:szCs w:val="24"/>
+        </w:rPr>
+        <w:t xml:space="preserve">. Appendix F part 2 shows the results of the confusion matrix, the counts for false negative, true negative, false positive, true positives of each of the models as well as the precision rate and ROC index and misclassification rates of each of the models. Appendix F </w:t>
       </w:r>
       <w:r>
         <w:rPr>
@@ -2174,47 +2102,7 @@
           <w:szCs w:val="24"/>
         </w:rPr>
         <w:lastRenderedPageBreak/>
-        <w:t xml:space="preserve">polynomial SVM was run along with models 6, 7, 8, 9, 10, 11, and 12. Since models 6 through 9 were freestanding ensemble models, ensemble models 10, 11, 12 along with model 4 were run through the ensemble nodes which is reflected in </w:t>
-      </w:r>
-      <w:r>
-        <w:rPr>
-          <w:rFonts w:ascii="Times New Roman" w:hAnsi="Times New Roman" w:cs="Times New Roman"/>
-          <w:sz w:val="24"/>
-          <w:szCs w:val="24"/>
-        </w:rPr>
-        <w:t>Appendix D as Models 15 through 18.</w:t>
-      </w:r>
-      <w:r>
-        <w:rPr>
-          <w:rFonts w:ascii="Times New Roman" w:hAnsi="Times New Roman" w:cs="Times New Roman"/>
-          <w:sz w:val="24"/>
-          <w:szCs w:val="24"/>
-        </w:rPr>
-        <w:t xml:space="preserve"> From there, the model comparison node was </w:t>
-      </w:r>
-      <w:r>
-        <w:rPr>
-          <w:rFonts w:ascii="Times New Roman" w:hAnsi="Times New Roman" w:cs="Times New Roman"/>
-          <w:sz w:val="24"/>
-          <w:szCs w:val="24"/>
-        </w:rPr>
-        <w:t>ran</w:t>
-      </w:r>
-      <w:r>
-        <w:rPr>
-          <w:rFonts w:ascii="Times New Roman" w:hAnsi="Times New Roman" w:cs="Times New Roman"/>
-          <w:sz w:val="24"/>
-          <w:szCs w:val="24"/>
-        </w:rPr>
-        <w:t xml:space="preserve"> and the results are shown in Appendix F where part 1 is a table showing the ROC index and misclassification rate of each of the models and ensemble node models</w:t>
-      </w:r>
-      <w:r>
-        <w:rPr>
-          <w:rFonts w:ascii="Times New Roman" w:hAnsi="Times New Roman" w:cs="Times New Roman"/>
-          <w:sz w:val="24"/>
-          <w:szCs w:val="24"/>
-        </w:rPr>
-        <w:t xml:space="preserve">. Appendix F part 2 shows the results of the confusion matrix, the counts for false negative, true negative, false positive, true positives of each of the models as well as the precision rate and ROC index and misclassification rates of each of the models. Appendix F shows that the Random Forest model performed best out of all the </w:t>
+        <w:t xml:space="preserve">shows that the Random Forest model performed best out of all the </w:t>
       </w:r>
       <w:r>
         <w:rPr>
@@ -2312,16 +2200,7 @@
           <w:sz w:val="24"/>
           <w:szCs w:val="24"/>
         </w:rPr>
-        <w:t xml:space="preserve">. The ensemble methods were run using bagging, boosting, random forest, and gradient boosting. The last approach was to use the ensemble node to look at the different variations of posterior probabilities. The conclusion of this study or workflow is that a random forest model with a 70/30 split with the same data preparation as all other models does the best with a ROC index of .93 training, .91 validation, a misclassification rate of .09 training, .1 validation with the </w:t>
-      </w:r>
-      <w:r>
-        <w:rPr>
-          <w:rFonts w:ascii="Times New Roman" w:hAnsi="Times New Roman" w:cs="Times New Roman"/>
-          <w:sz w:val="24"/>
-          <w:szCs w:val="24"/>
-        </w:rPr>
-        <w:lastRenderedPageBreak/>
-        <w:t xml:space="preserve">precision rate hovering in the low 70s at .75 training and .71 validation. </w:t>
+        <w:t xml:space="preserve">. The ensemble methods were run using bagging, boosting, random forest, and gradient boosting. The last approach was to use the ensemble node to look at the different variations of posterior probabilities. The conclusion of this study or workflow is that a random forest model with a 70/30 split with the same data preparation as all other models does the best with a ROC index of .93 training, .91 validation, a misclassification rate of .09 training, .1 validation with the precision rate hovering in the low 70s at .75 training and .71 validation. </w:t>
       </w:r>
       <w:r>
         <w:rPr>

</xml_diff>

<commit_message>
working on paper, need one more citation and continue
</commit_message>
<xml_diff>
--- a/Assignment4_Chan.docx
+++ b/Assignment4_Chan.docx
@@ -127,8 +127,18 @@
           <w:sz w:val="24"/>
           <w:szCs w:val="24"/>
         </w:rPr>
-        <w:t>Steve Knode</w:t>
+        <w:t xml:space="preserve">Steve </w:t>
       </w:r>
+      <w:proofErr w:type="spellStart"/>
+      <w:r>
+        <w:rPr>
+          <w:rFonts w:ascii="Times New Roman" w:hAnsi="Times New Roman" w:cs="Times New Roman"/>
+          <w:sz w:val="24"/>
+          <w:szCs w:val="24"/>
+        </w:rPr>
+        <w:t>Knode</w:t>
+      </w:r>
+      <w:proofErr w:type="spellEnd"/>
     </w:p>
     <w:p>
       <w:pPr>
@@ -350,7 +360,101 @@
           <w:sz w:val="24"/>
           <w:szCs w:val="24"/>
         </w:rPr>
-        <w:t xml:space="preserve"> to train the deep learning algorithm to be able to identify each item based on a 28 by 28 pixel picture. </w:t>
+        <w:t xml:space="preserve"> to train the deep learning algorithm to be able to identify each item based on a 28 by </w:t>
+      </w:r>
+      <w:proofErr w:type="gramStart"/>
+      <w:r>
+        <w:rPr>
+          <w:rFonts w:ascii="Times New Roman" w:hAnsi="Times New Roman" w:cs="Times New Roman"/>
+          <w:sz w:val="24"/>
+          <w:szCs w:val="24"/>
+        </w:rPr>
+        <w:t>28 pixel</w:t>
+      </w:r>
+      <w:proofErr w:type="gramEnd"/>
+      <w:r>
+        <w:rPr>
+          <w:rFonts w:ascii="Times New Roman" w:hAnsi="Times New Roman" w:cs="Times New Roman"/>
+          <w:sz w:val="24"/>
+          <w:szCs w:val="24"/>
+        </w:rPr>
+        <w:t xml:space="preserve"> picture. </w:t>
+      </w:r>
+      <w:r>
+        <w:rPr>
+          <w:rFonts w:ascii="Times New Roman" w:hAnsi="Times New Roman" w:cs="Times New Roman"/>
+          <w:sz w:val="24"/>
+          <w:szCs w:val="24"/>
+        </w:rPr>
+        <w:t xml:space="preserve">The libraries TensorFlow and </w:t>
+      </w:r>
+      <w:proofErr w:type="spellStart"/>
+      <w:r>
+        <w:rPr>
+          <w:rFonts w:ascii="Times New Roman" w:hAnsi="Times New Roman" w:cs="Times New Roman"/>
+          <w:sz w:val="24"/>
+          <w:szCs w:val="24"/>
+        </w:rPr>
+        <w:t>Keras</w:t>
+      </w:r>
+      <w:proofErr w:type="spellEnd"/>
+      <w:r>
+        <w:rPr>
+          <w:rFonts w:ascii="Times New Roman" w:hAnsi="Times New Roman" w:cs="Times New Roman"/>
+          <w:sz w:val="24"/>
+          <w:szCs w:val="24"/>
+        </w:rPr>
+        <w:t xml:space="preserve"> in</w:t>
+      </w:r>
+      <w:r>
+        <w:rPr>
+          <w:rFonts w:ascii="Times New Roman" w:hAnsi="Times New Roman" w:cs="Times New Roman"/>
+          <w:sz w:val="24"/>
+          <w:szCs w:val="24"/>
+        </w:rPr>
+        <w:t xml:space="preserve"> Python will be to </w:t>
+      </w:r>
+      <w:r>
+        <w:rPr>
+          <w:rFonts w:ascii="Times New Roman" w:hAnsi="Times New Roman" w:cs="Times New Roman"/>
+          <w:sz w:val="24"/>
+          <w:szCs w:val="24"/>
+        </w:rPr>
+        <w:t xml:space="preserve">take the fashion MNIST dataset and run through a </w:t>
+      </w:r>
+      <w:r>
+        <w:rPr>
+          <w:rFonts w:ascii="Times New Roman" w:hAnsi="Times New Roman" w:cs="Times New Roman"/>
+          <w:sz w:val="24"/>
+          <w:szCs w:val="24"/>
+        </w:rPr>
+        <w:t xml:space="preserve">convolutional neural network. The libraries Pandas, </w:t>
+      </w:r>
+      <w:proofErr w:type="spellStart"/>
+      <w:r>
+        <w:rPr>
+          <w:rFonts w:ascii="Times New Roman" w:hAnsi="Times New Roman" w:cs="Times New Roman"/>
+          <w:sz w:val="24"/>
+          <w:szCs w:val="24"/>
+        </w:rPr>
+        <w:t>Numpy</w:t>
+      </w:r>
+      <w:proofErr w:type="spellEnd"/>
+      <w:r>
+        <w:rPr>
+          <w:rFonts w:ascii="Times New Roman" w:hAnsi="Times New Roman" w:cs="Times New Roman"/>
+          <w:sz w:val="24"/>
+          <w:szCs w:val="24"/>
+        </w:rPr>
+        <w:t xml:space="preserve">, and Matplotlib is used to </w:t>
+      </w:r>
+      <w:r>
+        <w:rPr>
+          <w:rFonts w:ascii="Times New Roman" w:hAnsi="Times New Roman" w:cs="Times New Roman"/>
+          <w:sz w:val="24"/>
+          <w:szCs w:val="24"/>
+        </w:rPr>
+        <w:t xml:space="preserve">load and visualize the data. </w:t>
       </w:r>
     </w:p>
     <w:p>
@@ -387,7 +491,7 @@
           <w:szCs w:val="24"/>
         </w:rPr>
         <w:tab/>
-        <w:t>The dataset, bank marketing campaign has</w:t>
+        <w:t>The dataset</w:t>
       </w:r>
       <w:r>
         <w:rPr>
@@ -395,7 +499,7 @@
           <w:sz w:val="24"/>
           <w:szCs w:val="24"/>
         </w:rPr>
-        <w:t xml:space="preserve"> 4,521 rows of data and</w:t>
+        <w:t xml:space="preserve">, fashion MNIST has a training set of 60,000 examples of 28x28 pixel grayscale images and the test set has 10,000 of these images. We have 10 different </w:t>
       </w:r>
       <w:r>
         <w:rPr>
@@ -403,7 +507,7 @@
           <w:sz w:val="24"/>
           <w:szCs w:val="24"/>
         </w:rPr>
-        <w:t xml:space="preserve"> 16 input variables</w:t>
+        <w:t>classes or</w:t>
       </w:r>
       <w:r>
         <w:rPr>
@@ -411,13 +515,30 @@
           <w:sz w:val="24"/>
           <w:szCs w:val="24"/>
         </w:rPr>
-        <w:t xml:space="preserve">. </w:t>
+        <w:t xml:space="preserve"> </w:t>
+      </w:r>
+      <w:proofErr w:type="spellStart"/>
+      <w:r>
+        <w:rPr>
+          <w:rFonts w:ascii="Times New Roman" w:hAnsi="Times New Roman" w:cs="Times New Roman"/>
+          <w:sz w:val="24"/>
+          <w:szCs w:val="24"/>
+        </w:rPr>
+        <w:t>categeories</w:t>
+      </w:r>
+      <w:proofErr w:type="spellEnd"/>
+      <w:r>
+        <w:rPr>
+          <w:rFonts w:ascii="Times New Roman" w:hAnsi="Times New Roman" w:cs="Times New Roman"/>
+          <w:sz w:val="24"/>
+          <w:szCs w:val="24"/>
+        </w:rPr>
+        <w:t xml:space="preserve"> of clothing that are identifiable in the dataset.</w:t>
       </w:r>
     </w:p>
     <w:p>
       <w:pPr>
         <w:spacing w:line="480" w:lineRule="auto"/>
-        <w:ind w:firstLine="720"/>
         <w:rPr>
           <w:rFonts w:ascii="Times New Roman" w:hAnsi="Times New Roman" w:cs="Times New Roman"/>
           <w:sz w:val="24"/>
@@ -430,7 +551,8 @@
           <w:sz w:val="24"/>
           <w:szCs w:val="24"/>
         </w:rPr>
-        <w:t>Categorical variables are as follows</w:t>
+        <w:tab/>
+        <w:t xml:space="preserve">The 10 different classes </w:t>
       </w:r>
       <w:r>
         <w:rPr>
@@ -438,7 +560,7 @@
           <w:sz w:val="24"/>
           <w:szCs w:val="24"/>
         </w:rPr>
-        <w:t>:</w:t>
+        <w:t>or categories</w:t>
       </w:r>
       <w:r>
         <w:rPr>
@@ -446,7 +568,25 @@
           <w:sz w:val="24"/>
           <w:szCs w:val="24"/>
         </w:rPr>
-        <w:t xml:space="preserve"> contact_type which the most popular value was cellular at 64.06%, education which most popular was secondary at 51.01%, has credit in default which was heavily skewed towards no at 98.32%, has </w:t>
+        <w:t xml:space="preserve"> of clothing are: </w:t>
+      </w:r>
+      <w:proofErr w:type="spellStart"/>
+      <w:r>
+        <w:rPr>
+          <w:rFonts w:ascii="Times New Roman" w:hAnsi="Times New Roman" w:cs="Times New Roman"/>
+          <w:sz w:val="24"/>
+          <w:szCs w:val="24"/>
+        </w:rPr>
+        <w:t>tshirt</w:t>
+      </w:r>
+      <w:proofErr w:type="spellEnd"/>
+      <w:r>
+        <w:rPr>
+          <w:rFonts w:ascii="Times New Roman" w:hAnsi="Times New Roman" w:cs="Times New Roman"/>
+          <w:sz w:val="24"/>
+          <w:szCs w:val="24"/>
+        </w:rPr>
+        <w:t xml:space="preserve"> or top, trouser, pullover, dress, coat, sandal, shirt, sneaker, bag, and ankle boot. </w:t>
       </w:r>
       <w:r>
         <w:rPr>
@@ -454,7 +594,7 @@
           <w:sz w:val="24"/>
           <w:szCs w:val="24"/>
         </w:rPr>
-        <w:t>housing loan</w:t>
+        <w:t xml:space="preserve">These are labeled from 0 to 9 in the first column of the dataset. The rest of the columns in the dataset are numeric values of each pixel in </w:t>
       </w:r>
       <w:r>
         <w:rPr>
@@ -462,318 +602,7 @@
           <w:sz w:val="24"/>
           <w:szCs w:val="24"/>
         </w:rPr>
-        <w:t xml:space="preserve"> which was relatively even with yes at 56.6%, has personal loan which was majority 84.72%, job </w:t>
-      </w:r>
-      <w:r>
-        <w:rPr>
-          <w:rFonts w:ascii="Times New Roman" w:hAnsi="Times New Roman" w:cs="Times New Roman"/>
-          <w:sz w:val="24"/>
-          <w:szCs w:val="24"/>
-        </w:rPr>
-        <w:t xml:space="preserve"> with management being the most popular at 21.43% closely followed by blue collar at 20.92%, last contact month which had May at the most done at 30.92%, marital status which had married at 61.87% outcome previous campaign which the most popular result was unknown at 81.95%, and lastly subscribed deposit which was mostly no at 88.46%.</w:t>
-      </w:r>
-      <w:r>
-        <w:rPr>
-          <w:rFonts w:ascii="Times New Roman" w:hAnsi="Times New Roman" w:cs="Times New Roman"/>
-          <w:sz w:val="24"/>
-          <w:szCs w:val="24"/>
-        </w:rPr>
-        <w:t xml:space="preserve"> This is summarized in Appendix A.</w:t>
-      </w:r>
-    </w:p>
-    <w:p>
-      <w:pPr>
-        <w:spacing w:line="480" w:lineRule="auto"/>
-        <w:ind w:firstLine="720"/>
-        <w:rPr>
-          <w:rFonts w:ascii="Times New Roman" w:hAnsi="Times New Roman" w:cs="Times New Roman"/>
-          <w:sz w:val="24"/>
-          <w:szCs w:val="24"/>
-        </w:rPr>
-      </w:pPr>
-      <w:r>
-        <w:rPr>
-          <w:rFonts w:ascii="Times New Roman" w:hAnsi="Times New Roman" w:cs="Times New Roman"/>
-          <w:sz w:val="24"/>
-          <w:szCs w:val="24"/>
-        </w:rPr>
-        <w:t>Our numerical variables are as follows:</w:t>
-      </w:r>
-      <w:r>
-        <w:rPr>
-          <w:rFonts w:ascii="Times New Roman" w:hAnsi="Times New Roman" w:cs="Times New Roman"/>
-          <w:sz w:val="24"/>
-          <w:szCs w:val="24"/>
-        </w:rPr>
-        <w:t xml:space="preserve"> </w:t>
-      </w:r>
-      <w:r>
-        <w:rPr>
-          <w:rFonts w:ascii="Times New Roman" w:hAnsi="Times New Roman" w:cs="Times New Roman"/>
-          <w:sz w:val="24"/>
-          <w:szCs w:val="24"/>
-        </w:rPr>
-        <w:t>Age</w:t>
-      </w:r>
-      <w:r>
-        <w:rPr>
-          <w:rFonts w:ascii="Times New Roman" w:hAnsi="Times New Roman" w:cs="Times New Roman"/>
-          <w:sz w:val="24"/>
-          <w:szCs w:val="24"/>
-        </w:rPr>
-        <w:t xml:space="preserve"> which had a mean value of 39.77, no missing values, a minimum of -1, a maximum of 871 and the skewness was 2.72.</w:t>
-      </w:r>
-      <w:r>
-        <w:rPr>
-          <w:rFonts w:ascii="Times New Roman" w:hAnsi="Times New Roman" w:cs="Times New Roman"/>
-          <w:sz w:val="24"/>
-          <w:szCs w:val="24"/>
-        </w:rPr>
-        <w:t xml:space="preserve"> </w:t>
-      </w:r>
-      <w:r>
-        <w:rPr>
-          <w:rFonts w:ascii="Times New Roman" w:hAnsi="Times New Roman" w:cs="Times New Roman"/>
-          <w:sz w:val="24"/>
-          <w:szCs w:val="24"/>
-        </w:rPr>
-        <w:t>Next, Average credit balance had a mean of 1422.658, minimum of -3313, maximum of 71188, and a skewness of 6.596.</w:t>
-      </w:r>
-      <w:r>
-        <w:rPr>
-          <w:rFonts w:ascii="Times New Roman" w:hAnsi="Times New Roman" w:cs="Times New Roman"/>
-          <w:sz w:val="24"/>
-          <w:szCs w:val="24"/>
-        </w:rPr>
-        <w:t xml:space="preserve"> Days passed has a mean of 39.77, minimum of -1, maximum of 871, and skewness of 2.72. Last contact </w:t>
-      </w:r>
-      <w:r>
-        <w:rPr>
-          <w:rFonts w:ascii="Times New Roman" w:hAnsi="Times New Roman" w:cs="Times New Roman"/>
-          <w:sz w:val="24"/>
-          <w:szCs w:val="24"/>
-        </w:rPr>
-        <w:t>day has a mean of 15.92, no missing values, a minimum of 1, maximum of 3, and a skewness of 0.095. Next is last contact duration in seconds which has a mean of 263.96, no missing values, 4 is the minimum value, 3025 is the maximum value, and skewness is 2.77.</w:t>
-      </w:r>
-      <w:r>
-        <w:rPr>
-          <w:rFonts w:ascii="Times New Roman" w:hAnsi="Times New Roman" w:cs="Times New Roman"/>
-          <w:sz w:val="24"/>
-          <w:szCs w:val="24"/>
-        </w:rPr>
-        <w:t xml:space="preserve"> Number of contacts is the number of times that a customer has been contacted previously. T</w:t>
-      </w:r>
-      <w:r>
-        <w:rPr>
-          <w:rFonts w:ascii="Times New Roman" w:hAnsi="Times New Roman" w:cs="Times New Roman"/>
-          <w:sz w:val="24"/>
-          <w:szCs w:val="24"/>
-        </w:rPr>
-        <w:t>h</w:t>
-      </w:r>
-      <w:r>
-        <w:rPr>
-          <w:rFonts w:ascii="Times New Roman" w:hAnsi="Times New Roman" w:cs="Times New Roman"/>
-          <w:sz w:val="24"/>
-          <w:szCs w:val="24"/>
-        </w:rPr>
-        <w:t xml:space="preserve">e </w:t>
-      </w:r>
-      <w:r>
-        <w:rPr>
-          <w:rFonts w:ascii="Times New Roman" w:hAnsi="Times New Roman" w:cs="Times New Roman"/>
-          <w:sz w:val="24"/>
-          <w:szCs w:val="24"/>
-        </w:rPr>
-        <w:lastRenderedPageBreak/>
-        <w:t xml:space="preserve">mean is 2.79, no missing values, minimum value of 1, maximum value of 50, and skewness of 4.74. Last but not least, previous contacts </w:t>
-      </w:r>
-      <w:r>
-        <w:rPr>
-          <w:rFonts w:ascii="Times New Roman" w:hAnsi="Times New Roman" w:cs="Times New Roman"/>
-          <w:sz w:val="24"/>
-          <w:szCs w:val="24"/>
-        </w:rPr>
-        <w:t>have</w:t>
-      </w:r>
-      <w:r>
-        <w:rPr>
-          <w:rFonts w:ascii="Times New Roman" w:hAnsi="Times New Roman" w:cs="Times New Roman"/>
-          <w:sz w:val="24"/>
-          <w:szCs w:val="24"/>
-        </w:rPr>
-        <w:t xml:space="preserve"> a mean of 0.54, no missing values, minimum of 0, maximum of 50 with a skewness of 5.88.</w:t>
-      </w:r>
-      <w:r>
-        <w:rPr>
-          <w:rFonts w:ascii="Times New Roman" w:hAnsi="Times New Roman" w:cs="Times New Roman"/>
-          <w:sz w:val="24"/>
-          <w:szCs w:val="24"/>
-        </w:rPr>
-        <w:t xml:space="preserve"> This is summarized in Appendix B.</w:t>
-      </w:r>
-    </w:p>
-    <w:p>
-      <w:pPr>
-        <w:spacing w:line="480" w:lineRule="auto"/>
-        <w:ind w:firstLine="720"/>
-        <w:rPr>
-          <w:rFonts w:ascii="Times New Roman" w:hAnsi="Times New Roman" w:cs="Times New Roman"/>
-          <w:sz w:val="24"/>
-          <w:szCs w:val="24"/>
-        </w:rPr>
-      </w:pPr>
-      <w:r>
-        <w:rPr>
-          <w:rFonts w:ascii="Times New Roman" w:hAnsi="Times New Roman" w:cs="Times New Roman"/>
-          <w:sz w:val="24"/>
-          <w:szCs w:val="24"/>
-        </w:rPr>
-        <w:t>The</w:t>
-      </w:r>
-      <w:r>
-        <w:rPr>
-          <w:rFonts w:ascii="Times New Roman" w:hAnsi="Times New Roman" w:cs="Times New Roman"/>
-          <w:sz w:val="24"/>
-          <w:szCs w:val="24"/>
-        </w:rPr>
-        <w:t xml:space="preserve"> target or output variable that </w:t>
-      </w:r>
-      <w:r>
-        <w:rPr>
-          <w:rFonts w:ascii="Times New Roman" w:hAnsi="Times New Roman" w:cs="Times New Roman"/>
-          <w:sz w:val="24"/>
-          <w:szCs w:val="24"/>
-        </w:rPr>
-        <w:t>the model will predict is subscribed deposit</w:t>
-      </w:r>
-      <w:r>
-        <w:rPr>
-          <w:rFonts w:ascii="Times New Roman" w:hAnsi="Times New Roman" w:cs="Times New Roman"/>
-          <w:sz w:val="24"/>
-          <w:szCs w:val="24"/>
-        </w:rPr>
-        <w:t xml:space="preserve">. </w:t>
-      </w:r>
-      <w:r>
-        <w:rPr>
-          <w:rFonts w:ascii="Times New Roman" w:hAnsi="Times New Roman" w:cs="Times New Roman"/>
-          <w:sz w:val="24"/>
-          <w:szCs w:val="24"/>
-        </w:rPr>
-        <w:t>The</w:t>
-      </w:r>
-      <w:r>
-        <w:rPr>
-          <w:rFonts w:ascii="Times New Roman" w:hAnsi="Times New Roman" w:cs="Times New Roman"/>
-          <w:sz w:val="24"/>
-          <w:szCs w:val="24"/>
-        </w:rPr>
-        <w:t xml:space="preserve"> outcome </w:t>
-      </w:r>
-      <w:r>
-        <w:rPr>
-          <w:rFonts w:ascii="Times New Roman" w:hAnsi="Times New Roman" w:cs="Times New Roman"/>
-          <w:sz w:val="24"/>
-          <w:szCs w:val="24"/>
-        </w:rPr>
-        <w:t>will</w:t>
-      </w:r>
-      <w:r>
-        <w:rPr>
-          <w:rFonts w:ascii="Times New Roman" w:hAnsi="Times New Roman" w:cs="Times New Roman"/>
-          <w:sz w:val="24"/>
-          <w:szCs w:val="24"/>
-        </w:rPr>
-        <w:t xml:space="preserve"> help predict the success rate of </w:t>
-      </w:r>
-      <w:r>
-        <w:rPr>
-          <w:rFonts w:ascii="Times New Roman" w:hAnsi="Times New Roman" w:cs="Times New Roman"/>
-          <w:sz w:val="24"/>
-          <w:szCs w:val="24"/>
-        </w:rPr>
-        <w:t>further datasets to see if a customer will subscribe to the deposit offering</w:t>
-      </w:r>
-      <w:r>
-        <w:rPr>
-          <w:rFonts w:ascii="Times New Roman" w:hAnsi="Times New Roman" w:cs="Times New Roman"/>
-          <w:sz w:val="24"/>
-          <w:szCs w:val="24"/>
-        </w:rPr>
-        <w:t xml:space="preserve">. It comes in </w:t>
-      </w:r>
-      <w:r>
-        <w:rPr>
-          <w:rFonts w:ascii="Times New Roman" w:hAnsi="Times New Roman" w:cs="Times New Roman"/>
-          <w:sz w:val="24"/>
-          <w:szCs w:val="24"/>
-        </w:rPr>
-        <w:t>3</w:t>
-      </w:r>
-      <w:r>
-        <w:rPr>
-          <w:rFonts w:ascii="Times New Roman" w:hAnsi="Times New Roman" w:cs="Times New Roman"/>
-          <w:sz w:val="24"/>
-          <w:szCs w:val="24"/>
-        </w:rPr>
-        <w:t xml:space="preserve"> different outcomes</w:t>
-      </w:r>
-      <w:r>
-        <w:rPr>
-          <w:rFonts w:ascii="Times New Roman" w:hAnsi="Times New Roman" w:cs="Times New Roman"/>
-          <w:sz w:val="24"/>
-          <w:szCs w:val="24"/>
-        </w:rPr>
-        <w:t>:</w:t>
-      </w:r>
-      <w:r>
-        <w:rPr>
-          <w:rFonts w:ascii="Times New Roman" w:hAnsi="Times New Roman" w:cs="Times New Roman"/>
-          <w:sz w:val="24"/>
-          <w:szCs w:val="24"/>
-        </w:rPr>
-        <w:t xml:space="preserve"> </w:t>
-      </w:r>
-      <w:r>
-        <w:rPr>
-          <w:rFonts w:ascii="Times New Roman" w:hAnsi="Times New Roman" w:cs="Times New Roman"/>
-          <w:sz w:val="24"/>
-          <w:szCs w:val="24"/>
-        </w:rPr>
-        <w:t>yes, no</w:t>
-      </w:r>
-      <w:r>
-        <w:rPr>
-          <w:rFonts w:ascii="Times New Roman" w:hAnsi="Times New Roman" w:cs="Times New Roman"/>
-          <w:sz w:val="24"/>
-          <w:szCs w:val="24"/>
-        </w:rPr>
-        <w:t xml:space="preserve">, and unknown category. </w:t>
-      </w:r>
-      <w:r>
-        <w:rPr>
-          <w:rFonts w:ascii="Times New Roman" w:hAnsi="Times New Roman" w:cs="Times New Roman"/>
-          <w:sz w:val="24"/>
-          <w:szCs w:val="24"/>
-        </w:rPr>
-        <w:t>The target variable will be transformed to only yes or no to allow for it to be binary and fit into the ensemble models.</w:t>
-      </w:r>
-      <w:r>
-        <w:rPr>
-          <w:rFonts w:ascii="Times New Roman" w:hAnsi="Times New Roman" w:cs="Times New Roman"/>
-          <w:sz w:val="24"/>
-          <w:szCs w:val="24"/>
-        </w:rPr>
-        <w:t xml:space="preserve"> </w:t>
-      </w:r>
-      <w:r>
-        <w:rPr>
-          <w:rFonts w:ascii="Times New Roman" w:hAnsi="Times New Roman" w:cs="Times New Roman"/>
-          <w:sz w:val="24"/>
-          <w:szCs w:val="24"/>
-        </w:rPr>
-        <w:t xml:space="preserve"> </w:t>
+        <w:t xml:space="preserve">the images with a total of 784 pixels with values ranging from 0 to 255. The value of 0 through 255 denote the “darkness” of the pixel whether it is more black or whiter in its position of the image. </w:t>
       </w:r>
     </w:p>
     <w:p>
@@ -815,7 +644,25 @@
           <w:sz w:val="24"/>
           <w:szCs w:val="24"/>
         </w:rPr>
-        <w:t>There were</w:t>
+        <w:t xml:space="preserve">The fashion MNIST dataset comes from the Zalando’s article images and is a subset of the original MNIST dataset. It uses the same structure of 28 by </w:t>
+      </w:r>
+      <w:proofErr w:type="gramStart"/>
+      <w:r>
+        <w:rPr>
+          <w:rFonts w:ascii="Times New Roman" w:hAnsi="Times New Roman" w:cs="Times New Roman"/>
+          <w:sz w:val="24"/>
+          <w:szCs w:val="24"/>
+        </w:rPr>
+        <w:t>28 pixel</w:t>
+      </w:r>
+      <w:proofErr w:type="gramEnd"/>
+      <w:r>
+        <w:rPr>
+          <w:rFonts w:ascii="Times New Roman" w:hAnsi="Times New Roman" w:cs="Times New Roman"/>
+          <w:sz w:val="24"/>
+          <w:szCs w:val="24"/>
+        </w:rPr>
+        <w:t xml:space="preserve"> image for a total of 784 pixels per image. Since this dataset was previously cleaned, this is to talk about the historical </w:t>
       </w:r>
       <w:r>
         <w:rPr>
@@ -823,7 +670,8 @@
           <w:sz w:val="24"/>
           <w:szCs w:val="24"/>
         </w:rPr>
-        <w:t xml:space="preserve"> no missing </w:t>
+        <w:lastRenderedPageBreak/>
+        <w:t xml:space="preserve">cleaning of the dataset which consisted of removing duplicates in the data to avoid </w:t>
       </w:r>
       <w:r>
         <w:rPr>
@@ -831,23 +679,7 @@
           <w:sz w:val="24"/>
           <w:szCs w:val="24"/>
         </w:rPr>
-        <w:t>variables,</w:t>
-      </w:r>
-      <w:r>
-        <w:rPr>
-          <w:rFonts w:ascii="Times New Roman" w:hAnsi="Times New Roman" w:cs="Times New Roman"/>
-          <w:sz w:val="24"/>
-          <w:szCs w:val="24"/>
-        </w:rPr>
-        <w:t xml:space="preserve"> so no imputation was needed</w:t>
-      </w:r>
-      <w:r>
-        <w:rPr>
-          <w:rFonts w:ascii="Times New Roman" w:hAnsi="Times New Roman" w:cs="Times New Roman"/>
-          <w:sz w:val="24"/>
-          <w:szCs w:val="24"/>
-        </w:rPr>
-        <w:t xml:space="preserve"> but did need to replace a few variables</w:t>
+        <w:t>bias in the model.</w:t>
       </w:r>
       <w:r>
         <w:rPr>
@@ -863,507 +695,7 @@
           <w:sz w:val="24"/>
           <w:szCs w:val="24"/>
         </w:rPr>
-        <w:t xml:space="preserve">to </w:t>
-      </w:r>
-      <w:r>
-        <w:rPr>
-          <w:rFonts w:ascii="Times New Roman" w:hAnsi="Times New Roman" w:cs="Times New Roman"/>
-          <w:sz w:val="24"/>
-          <w:szCs w:val="24"/>
-        </w:rPr>
-        <w:t>clean some unneeded values in the variables as well as get a binary outcome</w:t>
-      </w:r>
-      <w:r>
-        <w:rPr>
-          <w:rFonts w:ascii="Times New Roman" w:hAnsi="Times New Roman" w:cs="Times New Roman"/>
-          <w:sz w:val="24"/>
-          <w:szCs w:val="24"/>
-        </w:rPr>
-        <w:t xml:space="preserve">. </w:t>
-      </w:r>
-      <w:r>
-        <w:rPr>
-          <w:rFonts w:ascii="Times New Roman" w:hAnsi="Times New Roman" w:cs="Times New Roman"/>
-          <w:sz w:val="24"/>
-          <w:szCs w:val="24"/>
-        </w:rPr>
-        <w:t xml:space="preserve"> </w:t>
-      </w:r>
-      <w:r>
-        <w:rPr>
-          <w:rFonts w:ascii="Times New Roman" w:hAnsi="Times New Roman" w:cs="Times New Roman"/>
-          <w:sz w:val="24"/>
-          <w:szCs w:val="24"/>
-        </w:rPr>
-        <w:t>All changes done for the different ensemble models can be seen in Appendix C.</w:t>
-      </w:r>
-      <w:r>
-        <w:rPr>
-          <w:rFonts w:ascii="Times New Roman" w:hAnsi="Times New Roman" w:cs="Times New Roman"/>
-          <w:sz w:val="24"/>
-          <w:szCs w:val="24"/>
-        </w:rPr>
-        <w:t xml:space="preserve"> </w:t>
-      </w:r>
-      <w:r>
-        <w:rPr>
-          <w:rFonts w:ascii="Times New Roman" w:hAnsi="Times New Roman" w:cs="Times New Roman"/>
-          <w:sz w:val="24"/>
-          <w:szCs w:val="24"/>
-        </w:rPr>
-        <w:t xml:space="preserve">Those </w:t>
-      </w:r>
-      <w:r>
-        <w:rPr>
-          <w:rFonts w:ascii="Times New Roman" w:hAnsi="Times New Roman" w:cs="Times New Roman"/>
-          <w:sz w:val="24"/>
-          <w:szCs w:val="24"/>
-        </w:rPr>
-        <w:t xml:space="preserve">changes </w:t>
-      </w:r>
-      <w:r>
-        <w:rPr>
-          <w:rFonts w:ascii="Times New Roman" w:hAnsi="Times New Roman" w:cs="Times New Roman"/>
-          <w:sz w:val="24"/>
-          <w:szCs w:val="24"/>
-        </w:rPr>
-        <w:t>are as follows</w:t>
-      </w:r>
-      <w:r>
-        <w:rPr>
-          <w:rFonts w:ascii="Times New Roman" w:hAnsi="Times New Roman" w:cs="Times New Roman"/>
-          <w:sz w:val="24"/>
-          <w:szCs w:val="24"/>
-        </w:rPr>
-        <w:t>:</w:t>
-      </w:r>
-      <w:r>
-        <w:rPr>
-          <w:rFonts w:ascii="Times New Roman" w:hAnsi="Times New Roman" w:cs="Times New Roman"/>
-          <w:sz w:val="24"/>
-          <w:szCs w:val="24"/>
-        </w:rPr>
-        <w:t xml:space="preserve"> The first </w:t>
-      </w:r>
-      <w:r>
-        <w:rPr>
-          <w:rFonts w:ascii="Times New Roman" w:hAnsi="Times New Roman" w:cs="Times New Roman"/>
-          <w:sz w:val="24"/>
-          <w:szCs w:val="24"/>
-        </w:rPr>
-        <w:t>variable</w:t>
-      </w:r>
-      <w:r>
-        <w:rPr>
-          <w:rFonts w:ascii="Times New Roman" w:hAnsi="Times New Roman" w:cs="Times New Roman"/>
-          <w:sz w:val="24"/>
-          <w:szCs w:val="24"/>
-        </w:rPr>
-        <w:t xml:space="preserve">, </w:t>
-      </w:r>
-      <w:r>
-        <w:rPr>
-          <w:rFonts w:ascii="Times New Roman" w:hAnsi="Times New Roman" w:cs="Times New Roman"/>
-          <w:sz w:val="24"/>
-          <w:szCs w:val="24"/>
-        </w:rPr>
-        <w:t xml:space="preserve">has personal loan had three possible values of no at 2689 counts, yes at 477 counts and unknown at none. </w:t>
-      </w:r>
-      <w:r>
-        <w:rPr>
-          <w:rFonts w:ascii="Times New Roman" w:hAnsi="Times New Roman" w:cs="Times New Roman"/>
-          <w:sz w:val="24"/>
-          <w:szCs w:val="24"/>
-        </w:rPr>
-        <w:t>Unknown was replaced with no.</w:t>
-      </w:r>
-      <w:r>
-        <w:rPr>
-          <w:rFonts w:ascii="Times New Roman" w:hAnsi="Times New Roman" w:cs="Times New Roman"/>
-          <w:sz w:val="24"/>
-          <w:szCs w:val="24"/>
-        </w:rPr>
-        <w:t xml:space="preserve"> </w:t>
-      </w:r>
-      <w:r>
-        <w:rPr>
-          <w:rFonts w:ascii="Times New Roman" w:hAnsi="Times New Roman" w:cs="Times New Roman"/>
-          <w:sz w:val="24"/>
-          <w:szCs w:val="24"/>
-        </w:rPr>
-        <w:t>Next</w:t>
-      </w:r>
-      <w:r>
-        <w:rPr>
-          <w:rFonts w:ascii="Times New Roman" w:hAnsi="Times New Roman" w:cs="Times New Roman"/>
-          <w:sz w:val="24"/>
-          <w:szCs w:val="24"/>
-        </w:rPr>
-        <w:t>,</w:t>
-      </w:r>
-      <w:r>
-        <w:rPr>
-          <w:rFonts w:ascii="Times New Roman" w:hAnsi="Times New Roman" w:cs="Times New Roman"/>
-          <w:sz w:val="24"/>
-          <w:szCs w:val="24"/>
-        </w:rPr>
-        <w:t xml:space="preserve"> was the variable job which has the values blue collar at 691 counts, management at 661 counts, technician at 544 counts, admin at 329 counts, services at 306 counts, retired at 163 counts, self-employed at 116 counts, entrepreneur at 111 counts, unemployed at 90 counts, housemaid at 72 counts, student at 53 counts, and two </w:t>
-      </w:r>
-      <w:r>
-        <w:rPr>
-          <w:rFonts w:ascii="Times New Roman" w:hAnsi="Times New Roman" w:cs="Times New Roman"/>
-          <w:sz w:val="24"/>
-          <w:szCs w:val="24"/>
-        </w:rPr>
-        <w:t>unknowns</w:t>
-      </w:r>
-      <w:r>
-        <w:rPr>
-          <w:rFonts w:ascii="Times New Roman" w:hAnsi="Times New Roman" w:cs="Times New Roman"/>
-          <w:sz w:val="24"/>
-          <w:szCs w:val="24"/>
-        </w:rPr>
-        <w:t xml:space="preserve"> at 30 and 0 counts respectively. </w:t>
-      </w:r>
-      <w:r>
-        <w:rPr>
-          <w:rFonts w:ascii="Times New Roman" w:hAnsi="Times New Roman" w:cs="Times New Roman"/>
-          <w:sz w:val="24"/>
-          <w:szCs w:val="24"/>
-        </w:rPr>
-        <w:t>Most of these categories were kept</w:t>
-      </w:r>
-      <w:r>
-        <w:rPr>
-          <w:rFonts w:ascii="Times New Roman" w:hAnsi="Times New Roman" w:cs="Times New Roman"/>
-          <w:sz w:val="24"/>
-          <w:szCs w:val="24"/>
-        </w:rPr>
-        <w:t xml:space="preserve"> but grouped the two unknown categories into one. The next variable, last contact month may seem unimportant but is generally helpful in establishing rapport with a customer had the values may at 987 counts, July at 501 counts, august at 444 counts, June at 365 counts, November at 265 counts, April at 208 counts, February at 157 counts, January at 99 counts, October at 56 counts, march at 35 counts, September at 35 counts, December at 14 </w:t>
-      </w:r>
-      <w:r>
-        <w:rPr>
-          <w:rFonts w:ascii="Times New Roman" w:hAnsi="Times New Roman" w:cs="Times New Roman"/>
-          <w:sz w:val="24"/>
-          <w:szCs w:val="24"/>
-        </w:rPr>
-        <w:lastRenderedPageBreak/>
-        <w:t>counts and unknown. These were all kept but, in the dataset, unknown was formatted as “_UNKNOWN_” so it was reformatted to “unknown”.</w:t>
-      </w:r>
-      <w:r>
-        <w:rPr>
-          <w:rFonts w:ascii="Times New Roman" w:hAnsi="Times New Roman" w:cs="Times New Roman"/>
-          <w:sz w:val="24"/>
-          <w:szCs w:val="24"/>
-        </w:rPr>
-        <w:t xml:space="preserve"> </w:t>
-      </w:r>
-      <w:r>
-        <w:rPr>
-          <w:rFonts w:ascii="Times New Roman" w:hAnsi="Times New Roman" w:cs="Times New Roman"/>
-          <w:sz w:val="24"/>
-          <w:szCs w:val="24"/>
-        </w:rPr>
-        <w:t xml:space="preserve"> The same action was taken for marital status where the values were married at 1974 counts, single at 826 counts, divorced at 366 counts and unknown. The </w:t>
-      </w:r>
-      <w:r>
-        <w:rPr>
-          <w:rFonts w:ascii="Times New Roman" w:hAnsi="Times New Roman" w:cs="Times New Roman"/>
-          <w:sz w:val="24"/>
-          <w:szCs w:val="24"/>
-        </w:rPr>
-        <w:t>next variable,</w:t>
-      </w:r>
-      <w:r>
-        <w:rPr>
-          <w:rFonts w:ascii="Times New Roman" w:hAnsi="Times New Roman" w:cs="Times New Roman"/>
-          <w:sz w:val="24"/>
-          <w:szCs w:val="24"/>
-        </w:rPr>
-        <w:t xml:space="preserve"> </w:t>
-      </w:r>
-      <w:r>
-        <w:rPr>
-          <w:rFonts w:ascii="Times New Roman" w:hAnsi="Times New Roman" w:cs="Times New Roman"/>
-          <w:sz w:val="24"/>
-          <w:szCs w:val="24"/>
-        </w:rPr>
-        <w:t>outcome previous campaign</w:t>
-      </w:r>
-      <w:r>
-        <w:rPr>
-          <w:rFonts w:ascii="Times New Roman" w:hAnsi="Times New Roman" w:cs="Times New Roman"/>
-          <w:sz w:val="24"/>
-          <w:szCs w:val="24"/>
-        </w:rPr>
-        <w:t>,</w:t>
-      </w:r>
-      <w:r>
-        <w:rPr>
-          <w:rFonts w:ascii="Times New Roman" w:hAnsi="Times New Roman" w:cs="Times New Roman"/>
-          <w:sz w:val="24"/>
-          <w:szCs w:val="24"/>
-        </w:rPr>
-        <w:t xml:space="preserve"> </w:t>
-      </w:r>
-      <w:r>
-        <w:rPr>
-          <w:rFonts w:ascii="Times New Roman" w:hAnsi="Times New Roman" w:cs="Times New Roman"/>
-          <w:sz w:val="24"/>
-          <w:szCs w:val="24"/>
-        </w:rPr>
-        <w:t xml:space="preserve">had unknown at 2585 counts, failure </w:t>
-      </w:r>
-      <w:r>
-        <w:rPr>
-          <w:rFonts w:ascii="Times New Roman" w:hAnsi="Times New Roman" w:cs="Times New Roman"/>
-          <w:sz w:val="24"/>
-          <w:szCs w:val="24"/>
-        </w:rPr>
-        <w:t>at 335</w:t>
-      </w:r>
-      <w:r>
-        <w:rPr>
-          <w:rFonts w:ascii="Times New Roman" w:hAnsi="Times New Roman" w:cs="Times New Roman"/>
-          <w:sz w:val="24"/>
-          <w:szCs w:val="24"/>
-        </w:rPr>
-        <w:t xml:space="preserve"> counts, other at 152 counts which we replaced to fall under unknown as well, success at 92 counts, and another unknown which had no counts but was still regrouped to unknown just in case. </w:t>
-      </w:r>
-      <w:r>
-        <w:rPr>
-          <w:rFonts w:ascii="Times New Roman" w:hAnsi="Times New Roman" w:cs="Times New Roman"/>
-          <w:sz w:val="24"/>
-          <w:szCs w:val="24"/>
-        </w:rPr>
-        <w:t xml:space="preserve"> </w:t>
-      </w:r>
-      <w:r>
-        <w:rPr>
-          <w:rFonts w:ascii="Times New Roman" w:hAnsi="Times New Roman" w:cs="Times New Roman"/>
-          <w:sz w:val="24"/>
-          <w:szCs w:val="24"/>
-        </w:rPr>
-        <w:t xml:space="preserve">Finally, to make sure </w:t>
-      </w:r>
-      <w:r>
-        <w:rPr>
-          <w:rFonts w:ascii="Times New Roman" w:hAnsi="Times New Roman" w:cs="Times New Roman"/>
-          <w:sz w:val="24"/>
-          <w:szCs w:val="24"/>
-        </w:rPr>
-        <w:t>the</w:t>
-      </w:r>
-      <w:r>
-        <w:rPr>
-          <w:rFonts w:ascii="Times New Roman" w:hAnsi="Times New Roman" w:cs="Times New Roman"/>
-          <w:sz w:val="24"/>
-          <w:szCs w:val="24"/>
-        </w:rPr>
-        <w:t xml:space="preserve"> target variable remained binary, subscribed </w:t>
-      </w:r>
-      <w:r>
-        <w:rPr>
-          <w:rFonts w:ascii="Times New Roman" w:hAnsi="Times New Roman" w:cs="Times New Roman"/>
-          <w:sz w:val="24"/>
-          <w:szCs w:val="24"/>
-        </w:rPr>
-        <w:t>deposit had</w:t>
-      </w:r>
-      <w:r>
-        <w:rPr>
-          <w:rFonts w:ascii="Times New Roman" w:hAnsi="Times New Roman" w:cs="Times New Roman"/>
-          <w:sz w:val="24"/>
-          <w:szCs w:val="24"/>
-        </w:rPr>
-        <w:t xml:space="preserve"> 2799 counts of no, 365 counts of yes and an unknown category which </w:t>
-      </w:r>
-      <w:r>
-        <w:rPr>
-          <w:rFonts w:ascii="Times New Roman" w:hAnsi="Times New Roman" w:cs="Times New Roman"/>
-          <w:sz w:val="24"/>
-          <w:szCs w:val="24"/>
-        </w:rPr>
-        <w:t>was grouped into the no category as well</w:t>
-      </w:r>
-      <w:r>
-        <w:rPr>
-          <w:rFonts w:ascii="Times New Roman" w:hAnsi="Times New Roman" w:cs="Times New Roman"/>
-          <w:sz w:val="24"/>
-          <w:szCs w:val="24"/>
-        </w:rPr>
-        <w:t xml:space="preserve">. This makes it so there are only two possible outcomes to make the target variable binary. </w:t>
-      </w:r>
-    </w:p>
-    <w:p>
-      <w:pPr>
-        <w:spacing w:line="480" w:lineRule="auto"/>
-        <w:ind w:firstLine="720"/>
-        <w:rPr>
-          <w:rFonts w:ascii="Times New Roman" w:hAnsi="Times New Roman" w:cs="Times New Roman"/>
-          <w:sz w:val="24"/>
-          <w:szCs w:val="24"/>
-        </w:rPr>
-      </w:pPr>
-      <w:r>
-        <w:rPr>
-          <w:rFonts w:ascii="Times New Roman" w:hAnsi="Times New Roman" w:cs="Times New Roman"/>
-          <w:sz w:val="24"/>
-          <w:szCs w:val="24"/>
-        </w:rPr>
-        <w:t xml:space="preserve">After replacing the variable values so </w:t>
-      </w:r>
-      <w:r>
-        <w:rPr>
-          <w:rFonts w:ascii="Times New Roman" w:hAnsi="Times New Roman" w:cs="Times New Roman"/>
-          <w:sz w:val="24"/>
-          <w:szCs w:val="24"/>
-        </w:rPr>
-        <w:t>the dataset had fewer</w:t>
-      </w:r>
-      <w:r>
-        <w:rPr>
-          <w:rFonts w:ascii="Times New Roman" w:hAnsi="Times New Roman" w:cs="Times New Roman"/>
-          <w:sz w:val="24"/>
-          <w:szCs w:val="24"/>
-        </w:rPr>
-        <w:t xml:space="preserve"> categories or less unknown as well as making </w:t>
-      </w:r>
-      <w:r>
-        <w:rPr>
-          <w:rFonts w:ascii="Times New Roman" w:hAnsi="Times New Roman" w:cs="Times New Roman"/>
-          <w:sz w:val="24"/>
-          <w:szCs w:val="24"/>
-        </w:rPr>
-        <w:t>subscribed deposit</w:t>
-      </w:r>
-      <w:r>
-        <w:rPr>
-          <w:rFonts w:ascii="Times New Roman" w:hAnsi="Times New Roman" w:cs="Times New Roman"/>
-          <w:sz w:val="24"/>
-          <w:szCs w:val="24"/>
-        </w:rPr>
-        <w:t xml:space="preserve"> into a binary variable, </w:t>
-      </w:r>
-      <w:r>
-        <w:rPr>
-          <w:rFonts w:ascii="Times New Roman" w:hAnsi="Times New Roman" w:cs="Times New Roman"/>
-          <w:sz w:val="24"/>
-          <w:szCs w:val="24"/>
-        </w:rPr>
-        <w:t xml:space="preserve">the data was also partitioned into a </w:t>
-      </w:r>
-      <w:r>
-        <w:rPr>
-          <w:rFonts w:ascii="Times New Roman" w:hAnsi="Times New Roman" w:cs="Times New Roman"/>
-          <w:sz w:val="24"/>
-          <w:szCs w:val="24"/>
-        </w:rPr>
-        <w:t>test and</w:t>
-      </w:r>
-      <w:r>
-        <w:rPr>
-          <w:rFonts w:ascii="Times New Roman" w:hAnsi="Times New Roman" w:cs="Times New Roman"/>
-          <w:sz w:val="24"/>
-          <w:szCs w:val="24"/>
-        </w:rPr>
-        <w:t xml:space="preserve"> validation set. </w:t>
-      </w:r>
-      <w:r>
-        <w:rPr>
-          <w:rFonts w:ascii="Times New Roman" w:hAnsi="Times New Roman" w:cs="Times New Roman"/>
-          <w:sz w:val="24"/>
-          <w:szCs w:val="24"/>
-        </w:rPr>
-        <w:t>The test set was 70% of the data and the last 30% was the validation set.</w:t>
-      </w:r>
-      <w:r>
-        <w:rPr>
-          <w:rFonts w:ascii="Times New Roman" w:hAnsi="Times New Roman" w:cs="Times New Roman"/>
-          <w:sz w:val="24"/>
-          <w:szCs w:val="24"/>
-        </w:rPr>
-        <w:t xml:space="preserve"> A second ensemble model was also created by</w:t>
-      </w:r>
-      <w:r>
-        <w:rPr>
-          <w:rFonts w:ascii="Times New Roman" w:hAnsi="Times New Roman" w:cs="Times New Roman"/>
-          <w:sz w:val="24"/>
-          <w:szCs w:val="24"/>
-        </w:rPr>
-        <w:t xml:space="preserve"> partitioning the data into a 60% test set and 40% validation set. </w:t>
-      </w:r>
-      <w:r>
-        <w:rPr>
-          <w:rFonts w:ascii="Times New Roman" w:hAnsi="Times New Roman" w:cs="Times New Roman"/>
-          <w:sz w:val="24"/>
-          <w:szCs w:val="24"/>
-        </w:rPr>
-        <w:t xml:space="preserve">Splitting the data and running the model twice on different portions of the dataset are so to avoid overfitting the data by training on the entire dataset and then validating on the same set </w:t>
-      </w:r>
-      <w:r>
-        <w:rPr>
-          <w:rFonts w:ascii="Times New Roman" w:hAnsi="Times New Roman" w:cs="Times New Roman"/>
-          <w:sz w:val="24"/>
-          <w:szCs w:val="24"/>
-        </w:rPr>
-        <w:t>to allow for the ensemble model to more accurate</w:t>
-      </w:r>
-      <w:r>
-        <w:rPr>
-          <w:rFonts w:ascii="Times New Roman" w:hAnsi="Times New Roman" w:cs="Times New Roman"/>
-          <w:sz w:val="24"/>
-          <w:szCs w:val="24"/>
-        </w:rPr>
-        <w:t xml:space="preserve">. By partitioning the dataset, </w:t>
-      </w:r>
-      <w:r>
-        <w:rPr>
-          <w:rFonts w:ascii="Times New Roman" w:hAnsi="Times New Roman" w:cs="Times New Roman"/>
-          <w:sz w:val="24"/>
-          <w:szCs w:val="24"/>
-        </w:rPr>
-        <w:t>bias can also be avoided</w:t>
-      </w:r>
-      <w:r>
-        <w:rPr>
-          <w:rFonts w:ascii="Times New Roman" w:hAnsi="Times New Roman" w:cs="Times New Roman"/>
-          <w:sz w:val="24"/>
-          <w:szCs w:val="24"/>
-        </w:rPr>
-        <w:t xml:space="preserve"> in the dataset so that the models will be able to </w:t>
-      </w:r>
-      <w:r>
-        <w:rPr>
-          <w:rFonts w:ascii="Times New Roman" w:hAnsi="Times New Roman" w:cs="Times New Roman"/>
-          <w:sz w:val="24"/>
-          <w:szCs w:val="24"/>
-        </w:rPr>
-        <w:t>predict the correct outcomes more accurately</w:t>
-      </w:r>
-      <w:r>
-        <w:rPr>
-          <w:rFonts w:ascii="Times New Roman" w:hAnsi="Times New Roman" w:cs="Times New Roman"/>
-          <w:sz w:val="24"/>
-          <w:szCs w:val="24"/>
-        </w:rPr>
-        <w:t xml:space="preserve"> on new data if we gained more data following the analysis. </w:t>
-      </w:r>
-      <w:r>
-        <w:rPr>
-          <w:rFonts w:ascii="Times New Roman" w:hAnsi="Times New Roman" w:cs="Times New Roman"/>
-          <w:sz w:val="24"/>
-          <w:szCs w:val="24"/>
-        </w:rPr>
-        <w:t xml:space="preserve">Finally, </w:t>
-      </w:r>
-      <w:r>
-        <w:rPr>
-          <w:rFonts w:ascii="Times New Roman" w:hAnsi="Times New Roman" w:cs="Times New Roman"/>
-          <w:sz w:val="24"/>
-          <w:szCs w:val="24"/>
-        </w:rPr>
-        <w:t xml:space="preserve">a correlation matrix was run on the replaced dataset and noticed that Days Passed and Last contacted were highly correlated so Days Passed was removed to avoid bias from the data. </w:t>
+        <w:t>Other than that, no further data preparation was needed.</w:t>
       </w:r>
     </w:p>
     <w:p>
@@ -1404,566 +736,7 @@
           <w:sz w:val="24"/>
           <w:szCs w:val="24"/>
         </w:rPr>
-        <w:lastRenderedPageBreak/>
         <w:tab/>
-      </w:r>
-      <w:r>
-        <w:rPr>
-          <w:rFonts w:ascii="Times New Roman" w:hAnsi="Times New Roman" w:cs="Times New Roman"/>
-          <w:sz w:val="24"/>
-          <w:szCs w:val="24"/>
-        </w:rPr>
-        <w:t>Multiple models were developed for this study. First, different variations of SVMs were used with the new data preparation step of removing the highly correlated variable, days_pased. Removing this variable meant less skew or bias in the ensuing models. Each of the SVM models had a 70/30 split in the data which can be broken down in Appendix D. Model 1 was a Sigmoid 1 value SVM where no skew adjustment was done. Next, model 2 used a radial basis function kernel SVM (RBF SVM). Model 3 uses Sigmoid kernels with a -1 value for the SVM. Model 4 uses the polynomial SVM and then finally, Model 5 uses kernel SVM.</w:t>
-      </w:r>
-    </w:p>
-    <w:p>
-      <w:pPr>
-        <w:spacing w:line="480" w:lineRule="auto"/>
-        <w:ind w:firstLine="720"/>
-        <w:rPr>
-          <w:rFonts w:ascii="Times New Roman" w:hAnsi="Times New Roman" w:cs="Times New Roman"/>
-          <w:sz w:val="24"/>
-          <w:szCs w:val="24"/>
-        </w:rPr>
-      </w:pPr>
-      <w:r>
-        <w:rPr>
-          <w:rFonts w:ascii="Times New Roman" w:hAnsi="Times New Roman" w:cs="Times New Roman"/>
-          <w:sz w:val="24"/>
-          <w:szCs w:val="24"/>
-        </w:rPr>
-        <w:t>Each</w:t>
-      </w:r>
-      <w:r>
-        <w:rPr>
-          <w:rFonts w:ascii="Times New Roman" w:hAnsi="Times New Roman" w:cs="Times New Roman"/>
-          <w:sz w:val="24"/>
-          <w:szCs w:val="24"/>
-        </w:rPr>
-        <w:t xml:space="preserve"> of the </w:t>
-      </w:r>
-      <w:r>
-        <w:rPr>
-          <w:rFonts w:ascii="Times New Roman" w:hAnsi="Times New Roman" w:cs="Times New Roman"/>
-          <w:sz w:val="24"/>
-          <w:szCs w:val="24"/>
-        </w:rPr>
-        <w:t xml:space="preserve">free standing </w:t>
-      </w:r>
-      <w:r>
-        <w:rPr>
-          <w:rFonts w:ascii="Times New Roman" w:hAnsi="Times New Roman" w:cs="Times New Roman"/>
-          <w:sz w:val="24"/>
-          <w:szCs w:val="24"/>
-        </w:rPr>
-        <w:t xml:space="preserve">ensemble </w:t>
-      </w:r>
-      <w:r>
-        <w:rPr>
-          <w:rFonts w:ascii="Times New Roman" w:hAnsi="Times New Roman" w:cs="Times New Roman"/>
-          <w:sz w:val="24"/>
-          <w:szCs w:val="24"/>
-        </w:rPr>
-        <w:t>models used</w:t>
-      </w:r>
-      <w:r>
-        <w:rPr>
-          <w:rFonts w:ascii="Times New Roman" w:hAnsi="Times New Roman" w:cs="Times New Roman"/>
-          <w:sz w:val="24"/>
-          <w:szCs w:val="24"/>
-        </w:rPr>
-        <w:t xml:space="preserve"> decision trees for bagging, </w:t>
-      </w:r>
-      <w:r>
-        <w:rPr>
-          <w:rFonts w:ascii="Times New Roman" w:hAnsi="Times New Roman" w:cs="Times New Roman"/>
-          <w:sz w:val="24"/>
-          <w:szCs w:val="24"/>
-        </w:rPr>
-        <w:t>boosting, random</w:t>
-      </w:r>
-      <w:r>
-        <w:rPr>
-          <w:rFonts w:ascii="Times New Roman" w:hAnsi="Times New Roman" w:cs="Times New Roman"/>
-          <w:sz w:val="24"/>
-          <w:szCs w:val="24"/>
-        </w:rPr>
-        <w:t xml:space="preserve"> forest and gradient boosting. </w:t>
-      </w:r>
-      <w:r>
-        <w:rPr>
-          <w:rFonts w:ascii="Times New Roman" w:hAnsi="Times New Roman" w:cs="Times New Roman"/>
-          <w:sz w:val="24"/>
-          <w:szCs w:val="24"/>
-        </w:rPr>
-        <w:t>Bagging</w:t>
-      </w:r>
-      <w:r>
-        <w:rPr>
-          <w:rFonts w:ascii="Times New Roman" w:hAnsi="Times New Roman" w:cs="Times New Roman"/>
-          <w:sz w:val="24"/>
-          <w:szCs w:val="24"/>
-        </w:rPr>
-        <w:t xml:space="preserve">, also known as </w:t>
-      </w:r>
-      <w:r>
-        <w:rPr>
-          <w:rFonts w:ascii="Times New Roman" w:hAnsi="Times New Roman" w:cs="Times New Roman"/>
-          <w:sz w:val="24"/>
-          <w:szCs w:val="24"/>
-        </w:rPr>
-        <w:t>bootstrap</w:t>
-      </w:r>
-      <w:r>
-        <w:rPr>
-          <w:rFonts w:ascii="Times New Roman" w:hAnsi="Times New Roman" w:cs="Times New Roman"/>
-          <w:sz w:val="24"/>
-          <w:szCs w:val="24"/>
-        </w:rPr>
-        <w:t xml:space="preserve"> aggregating,</w:t>
-      </w:r>
-      <w:r>
-        <w:rPr>
-          <w:rFonts w:ascii="Times New Roman" w:hAnsi="Times New Roman" w:cs="Times New Roman"/>
-          <w:sz w:val="24"/>
-          <w:szCs w:val="24"/>
-        </w:rPr>
-        <w:t xml:space="preserve"> is where a user will specify the number of different decision tree models that will be developed from a dataset without using all the same data for any of the models</w:t>
-      </w:r>
-      <w:r>
-        <w:rPr>
-          <w:rFonts w:ascii="Times New Roman" w:hAnsi="Times New Roman" w:cs="Times New Roman"/>
-          <w:sz w:val="24"/>
-          <w:szCs w:val="24"/>
-        </w:rPr>
-        <w:t xml:space="preserve">. This is done by creating smaller datasets out of the training data </w:t>
-      </w:r>
-      <w:r>
-        <w:rPr>
-          <w:rFonts w:ascii="Times New Roman" w:hAnsi="Times New Roman" w:cs="Times New Roman"/>
-          <w:sz w:val="24"/>
-          <w:szCs w:val="24"/>
-        </w:rPr>
-        <w:t xml:space="preserve">by using different samples of the same data </w:t>
-      </w:r>
-      <w:r>
-        <w:rPr>
-          <w:rFonts w:ascii="Times New Roman" w:hAnsi="Times New Roman" w:cs="Times New Roman"/>
-          <w:sz w:val="24"/>
-          <w:szCs w:val="24"/>
-        </w:rPr>
-        <w:t>and then</w:t>
-      </w:r>
-      <w:r>
-        <w:rPr>
-          <w:rFonts w:ascii="Times New Roman" w:hAnsi="Times New Roman" w:cs="Times New Roman"/>
-          <w:sz w:val="24"/>
-          <w:szCs w:val="24"/>
-        </w:rPr>
-        <w:t xml:space="preserve"> aggregating it all together.</w:t>
-      </w:r>
-      <w:r>
-        <w:rPr>
-          <w:rFonts w:ascii="Times New Roman" w:hAnsi="Times New Roman" w:cs="Times New Roman"/>
-          <w:sz w:val="24"/>
-          <w:szCs w:val="24"/>
-        </w:rPr>
-        <w:t xml:space="preserve"> For each variation of this ensemble model, a total of 10 trees cr</w:t>
-      </w:r>
-      <w:r>
-        <w:rPr>
-          <w:rFonts w:ascii="Times New Roman" w:hAnsi="Times New Roman" w:cs="Times New Roman"/>
-          <w:sz w:val="24"/>
-          <w:szCs w:val="24"/>
-        </w:rPr>
-        <w:t>e</w:t>
-      </w:r>
-      <w:r>
-        <w:rPr>
-          <w:rFonts w:ascii="Times New Roman" w:hAnsi="Times New Roman" w:cs="Times New Roman"/>
-          <w:sz w:val="24"/>
-          <w:szCs w:val="24"/>
-        </w:rPr>
-        <w:t>ated and each tree took 20% of the dataset each iteration and they all used the same seed of 12345.</w:t>
-      </w:r>
-    </w:p>
-    <w:p>
-      <w:pPr>
-        <w:spacing w:line="480" w:lineRule="auto"/>
-        <w:rPr>
-          <w:rFonts w:ascii="Times New Roman" w:hAnsi="Times New Roman" w:cs="Times New Roman"/>
-          <w:sz w:val="24"/>
-          <w:szCs w:val="24"/>
-        </w:rPr>
-      </w:pPr>
-      <w:r>
-        <w:rPr>
-          <w:rFonts w:ascii="Times New Roman" w:hAnsi="Times New Roman" w:cs="Times New Roman"/>
-          <w:sz w:val="24"/>
-          <w:szCs w:val="24"/>
-        </w:rPr>
-        <w:tab/>
-        <w:t xml:space="preserve">Next, adaboost, or boosting was used as an ensemble model where the first iteration of the decision tree has equal weight for </w:t>
-      </w:r>
-      <w:r>
-        <w:rPr>
-          <w:rFonts w:ascii="Times New Roman" w:hAnsi="Times New Roman" w:cs="Times New Roman"/>
-          <w:sz w:val="24"/>
-          <w:szCs w:val="24"/>
-        </w:rPr>
-        <w:t>all</w:t>
-      </w:r>
-      <w:r>
-        <w:rPr>
-          <w:rFonts w:ascii="Times New Roman" w:hAnsi="Times New Roman" w:cs="Times New Roman"/>
-          <w:sz w:val="24"/>
-          <w:szCs w:val="24"/>
-        </w:rPr>
-        <w:t xml:space="preserve"> </w:t>
-      </w:r>
-      <w:r>
-        <w:rPr>
-          <w:rFonts w:ascii="Times New Roman" w:hAnsi="Times New Roman" w:cs="Times New Roman"/>
-          <w:sz w:val="24"/>
-          <w:szCs w:val="24"/>
-        </w:rPr>
-        <w:t>the variables</w:t>
-      </w:r>
-      <w:r>
-        <w:rPr>
-          <w:rFonts w:ascii="Times New Roman" w:hAnsi="Times New Roman" w:cs="Times New Roman"/>
-          <w:sz w:val="24"/>
-          <w:szCs w:val="24"/>
-        </w:rPr>
-        <w:t xml:space="preserve"> and then each time a variable is incorrectly predicted, the weight or importance of the variable is changed so it is more important the next time. This is done until </w:t>
-      </w:r>
-      <w:r>
-        <w:rPr>
-          <w:rFonts w:ascii="Times New Roman" w:hAnsi="Times New Roman" w:cs="Times New Roman"/>
-          <w:sz w:val="24"/>
-          <w:szCs w:val="24"/>
-        </w:rPr>
-        <w:t>most of the cases are predicted accurately before accuracy falls again.</w:t>
-      </w:r>
-      <w:r>
-        <w:rPr>
-          <w:rFonts w:ascii="Times New Roman" w:hAnsi="Times New Roman" w:cs="Times New Roman"/>
-          <w:sz w:val="24"/>
-          <w:szCs w:val="24"/>
-        </w:rPr>
-        <w:t xml:space="preserve"> For each of the boosting ensemble models, 20 iterations were done, sampling 10% of the data with the random seed set to the default value also of 12345.</w:t>
-      </w:r>
-    </w:p>
-    <w:p>
-      <w:pPr>
-        <w:spacing w:line="480" w:lineRule="auto"/>
-        <w:rPr>
-          <w:rFonts w:ascii="Times New Roman" w:hAnsi="Times New Roman" w:cs="Times New Roman"/>
-          <w:sz w:val="24"/>
-          <w:szCs w:val="24"/>
-        </w:rPr>
-      </w:pPr>
-      <w:r>
-        <w:rPr>
-          <w:rFonts w:ascii="Times New Roman" w:hAnsi="Times New Roman" w:cs="Times New Roman"/>
-          <w:sz w:val="24"/>
-          <w:szCs w:val="24"/>
-        </w:rPr>
-        <w:tab/>
-        <w:t xml:space="preserve">Gradient boosting will resample the data </w:t>
-      </w:r>
-      <w:r>
-        <w:rPr>
-          <w:rFonts w:ascii="Times New Roman" w:hAnsi="Times New Roman" w:cs="Times New Roman"/>
-          <w:sz w:val="24"/>
-          <w:szCs w:val="24"/>
-        </w:rPr>
-        <w:t xml:space="preserve">and run decision trees that use a weighted average of the previous dataset. Gradient boosting still uses weighted averages to influence the </w:t>
-      </w:r>
-      <w:r>
-        <w:rPr>
-          <w:rFonts w:ascii="Times New Roman" w:hAnsi="Times New Roman" w:cs="Times New Roman"/>
-          <w:sz w:val="24"/>
-          <w:szCs w:val="24"/>
-        </w:rPr>
-        <w:t>model,</w:t>
-      </w:r>
-      <w:r>
-        <w:rPr>
-          <w:rFonts w:ascii="Times New Roman" w:hAnsi="Times New Roman" w:cs="Times New Roman"/>
-          <w:sz w:val="24"/>
-          <w:szCs w:val="24"/>
-        </w:rPr>
-        <w:t xml:space="preserve"> but the accuracy is computed and then residual is used to help adjust the model. The same </w:t>
-      </w:r>
-      <w:r>
-        <w:rPr>
-          <w:rFonts w:ascii="Times New Roman" w:hAnsi="Times New Roman" w:cs="Times New Roman"/>
-          <w:sz w:val="24"/>
-          <w:szCs w:val="24"/>
-        </w:rPr>
-        <w:lastRenderedPageBreak/>
-        <w:t>idea as adaboost is used where this is adjusted until the accuracy of the model drops back down.</w:t>
-      </w:r>
-      <w:r>
-        <w:rPr>
-          <w:rFonts w:ascii="Times New Roman" w:hAnsi="Times New Roman" w:cs="Times New Roman"/>
-          <w:sz w:val="24"/>
-          <w:szCs w:val="24"/>
-        </w:rPr>
-        <w:t xml:space="preserve"> For each of the gradient boosting models, the models will go through 50 iterations with a seed of 12345. The training portion is set to 60% of the set and the number of maximum branches at the end are 2 since </w:t>
-      </w:r>
-      <w:r>
-        <w:rPr>
-          <w:rFonts w:ascii="Times New Roman" w:hAnsi="Times New Roman" w:cs="Times New Roman"/>
-          <w:sz w:val="24"/>
-          <w:szCs w:val="24"/>
-        </w:rPr>
-        <w:t>the</w:t>
-      </w:r>
-      <w:r>
-        <w:rPr>
-          <w:rFonts w:ascii="Times New Roman" w:hAnsi="Times New Roman" w:cs="Times New Roman"/>
-          <w:sz w:val="24"/>
-          <w:szCs w:val="24"/>
-        </w:rPr>
-        <w:t xml:space="preserve"> target variable </w:t>
-      </w:r>
-      <w:r>
-        <w:rPr>
-          <w:rFonts w:ascii="Times New Roman" w:hAnsi="Times New Roman" w:cs="Times New Roman"/>
-          <w:sz w:val="24"/>
-          <w:szCs w:val="24"/>
-        </w:rPr>
-        <w:t>is binary</w:t>
-      </w:r>
-      <w:r>
-        <w:rPr>
-          <w:rFonts w:ascii="Times New Roman" w:hAnsi="Times New Roman" w:cs="Times New Roman"/>
-          <w:sz w:val="24"/>
-          <w:szCs w:val="24"/>
-        </w:rPr>
-        <w:t xml:space="preserve">. </w:t>
-      </w:r>
-    </w:p>
-    <w:p>
-      <w:pPr>
-        <w:spacing w:line="480" w:lineRule="auto"/>
-        <w:rPr>
-          <w:rFonts w:ascii="Times New Roman" w:hAnsi="Times New Roman" w:cs="Times New Roman"/>
-          <w:sz w:val="24"/>
-          <w:szCs w:val="24"/>
-        </w:rPr>
-      </w:pPr>
-      <w:r>
-        <w:rPr>
-          <w:rFonts w:ascii="Times New Roman" w:hAnsi="Times New Roman" w:cs="Times New Roman"/>
-          <w:sz w:val="24"/>
-          <w:szCs w:val="24"/>
-        </w:rPr>
-        <w:tab/>
-        <w:t xml:space="preserve">The last type of ensemble model that was used was random forest where each decision tree is used from a </w:t>
-      </w:r>
-      <w:r>
-        <w:rPr>
-          <w:rFonts w:ascii="Times New Roman" w:hAnsi="Times New Roman" w:cs="Times New Roman"/>
-          <w:sz w:val="24"/>
-          <w:szCs w:val="24"/>
-        </w:rPr>
-        <w:t>bootstrapped</w:t>
-      </w:r>
-      <w:r>
-        <w:rPr>
-          <w:rFonts w:ascii="Times New Roman" w:hAnsi="Times New Roman" w:cs="Times New Roman"/>
-          <w:sz w:val="24"/>
-          <w:szCs w:val="24"/>
-        </w:rPr>
-        <w:t xml:space="preserve"> sample where it is a smaller subset of the inputs or </w:t>
-      </w:r>
-      <w:r>
-        <w:rPr>
-          <w:rFonts w:ascii="Times New Roman" w:hAnsi="Times New Roman" w:cs="Times New Roman"/>
-          <w:sz w:val="24"/>
-          <w:szCs w:val="24"/>
-        </w:rPr>
-        <w:t>variables,</w:t>
-      </w:r>
-      <w:r>
-        <w:rPr>
-          <w:rFonts w:ascii="Times New Roman" w:hAnsi="Times New Roman" w:cs="Times New Roman"/>
-          <w:sz w:val="24"/>
-          <w:szCs w:val="24"/>
-        </w:rPr>
-        <w:t xml:space="preserve"> and</w:t>
-      </w:r>
-      <w:r>
-        <w:rPr>
-          <w:rFonts w:ascii="Times New Roman" w:hAnsi="Times New Roman" w:cs="Times New Roman"/>
-          <w:sz w:val="24"/>
-          <w:szCs w:val="24"/>
-        </w:rPr>
-        <w:t xml:space="preserve"> the </w:t>
-      </w:r>
-      <w:r>
-        <w:rPr>
-          <w:rFonts w:ascii="Times New Roman" w:hAnsi="Times New Roman" w:cs="Times New Roman"/>
-          <w:sz w:val="24"/>
-          <w:szCs w:val="24"/>
-        </w:rPr>
-        <w:t>results</w:t>
-      </w:r>
-      <w:r>
-        <w:rPr>
-          <w:rFonts w:ascii="Times New Roman" w:hAnsi="Times New Roman" w:cs="Times New Roman"/>
-          <w:sz w:val="24"/>
-          <w:szCs w:val="24"/>
-        </w:rPr>
-        <w:t xml:space="preserve"> are </w:t>
-      </w:r>
-      <w:r>
-        <w:rPr>
-          <w:rFonts w:ascii="Times New Roman" w:hAnsi="Times New Roman" w:cs="Times New Roman"/>
-          <w:sz w:val="24"/>
-          <w:szCs w:val="24"/>
-        </w:rPr>
-        <w:t>combined</w:t>
-      </w:r>
-      <w:r>
-        <w:rPr>
-          <w:rFonts w:ascii="Times New Roman" w:hAnsi="Times New Roman" w:cs="Times New Roman"/>
-          <w:sz w:val="24"/>
-          <w:szCs w:val="24"/>
-        </w:rPr>
-        <w:t xml:space="preserve"> by majority instead of average. </w:t>
-      </w:r>
-      <w:r>
-        <w:rPr>
-          <w:rFonts w:ascii="Times New Roman" w:hAnsi="Times New Roman" w:cs="Times New Roman"/>
-          <w:sz w:val="24"/>
-          <w:szCs w:val="24"/>
-        </w:rPr>
-        <w:t xml:space="preserve">With the random forest ensemble model, a maximum of 100 trees were allowed to be used, the seed was 12345, 60% of the data was used for each of the trees in the random forest ensemble model. </w:t>
-      </w:r>
-    </w:p>
-    <w:p>
-      <w:pPr>
-        <w:spacing w:line="480" w:lineRule="auto"/>
-        <w:ind w:firstLine="720"/>
-        <w:rPr>
-          <w:rFonts w:ascii="Times New Roman" w:hAnsi="Times New Roman" w:cs="Times New Roman"/>
-          <w:sz w:val="24"/>
-          <w:szCs w:val="24"/>
-        </w:rPr>
-      </w:pPr>
-      <w:r>
-        <w:rPr>
-          <w:rFonts w:ascii="Times New Roman" w:hAnsi="Times New Roman" w:cs="Times New Roman"/>
-          <w:sz w:val="24"/>
-          <w:szCs w:val="24"/>
-        </w:rPr>
-        <w:t>Different</w:t>
-      </w:r>
-      <w:r>
-        <w:rPr>
-          <w:rFonts w:ascii="Times New Roman" w:hAnsi="Times New Roman" w:cs="Times New Roman"/>
-          <w:sz w:val="24"/>
-          <w:szCs w:val="24"/>
-        </w:rPr>
-        <w:t xml:space="preserve"> classification models were</w:t>
-      </w:r>
-      <w:r>
-        <w:rPr>
-          <w:rFonts w:ascii="Times New Roman" w:hAnsi="Times New Roman" w:cs="Times New Roman"/>
-          <w:sz w:val="24"/>
-          <w:szCs w:val="24"/>
-        </w:rPr>
-        <w:t xml:space="preserve"> also</w:t>
-      </w:r>
-      <w:r>
-        <w:rPr>
-          <w:rFonts w:ascii="Times New Roman" w:hAnsi="Times New Roman" w:cs="Times New Roman"/>
-          <w:sz w:val="24"/>
-          <w:szCs w:val="24"/>
-        </w:rPr>
-        <w:t xml:space="preserve"> used in combination with SAS miner’s ensemble node which is reflected in the workflow viewable using Appendix C. Whereas free standing ensemble models, gradient boosting, random forest, boosting, and bagging were models 6 through 9, models 10 through 12 are classification models that were run using the ensemble nodes as well as run independently to compare the results. Model 10 was a decision tree. Model</w:t>
-      </w:r>
-    </w:p>
-    <w:p>
-      <w:pPr>
-        <w:spacing w:line="480" w:lineRule="auto"/>
-        <w:rPr>
-          <w:rFonts w:ascii="Times New Roman" w:hAnsi="Times New Roman" w:cs="Times New Roman"/>
-          <w:sz w:val="24"/>
-          <w:szCs w:val="24"/>
-        </w:rPr>
-      </w:pPr>
-      <w:r>
-        <w:rPr>
-          <w:rFonts w:ascii="Times New Roman" w:hAnsi="Times New Roman" w:cs="Times New Roman"/>
-          <w:sz w:val="24"/>
-          <w:szCs w:val="24"/>
-        </w:rPr>
-        <w:t>11 was a Regression Model and Model 12 was a neural network</w:t>
-      </w:r>
-      <w:r>
-        <w:rPr>
-          <w:rFonts w:ascii="Times New Roman" w:hAnsi="Times New Roman" w:cs="Times New Roman"/>
-          <w:sz w:val="24"/>
-          <w:szCs w:val="24"/>
-        </w:rPr>
-        <w:t xml:space="preserve">. These were combined with a Polynomial SVM model to compare results of these different models with the results obtained from the ensemble nodes. </w:t>
-      </w:r>
-    </w:p>
-    <w:p>
-      <w:pPr>
-        <w:spacing w:line="480" w:lineRule="auto"/>
-        <w:rPr>
-          <w:rFonts w:ascii="Times New Roman" w:hAnsi="Times New Roman" w:cs="Times New Roman"/>
-          <w:sz w:val="24"/>
-          <w:szCs w:val="24"/>
-        </w:rPr>
-      </w:pPr>
-      <w:r>
-        <w:rPr>
-          <w:rFonts w:ascii="Times New Roman" w:hAnsi="Times New Roman" w:cs="Times New Roman"/>
-          <w:sz w:val="24"/>
-          <w:szCs w:val="24"/>
-        </w:rPr>
-        <w:tab/>
-        <w:t>In this study, 4 different ensemble nodes were used. In model 15, the ensemble node which looks at the posterior results and votes for the best model using</w:t>
-      </w:r>
-      <w:r>
-        <w:rPr>
-          <w:rFonts w:ascii="Times New Roman" w:hAnsi="Times New Roman" w:cs="Times New Roman"/>
-          <w:sz w:val="24"/>
-          <w:szCs w:val="24"/>
-        </w:rPr>
-        <w:t xml:space="preserve"> a ratio of the models to the group compared to the total models used. Model 16 looks at the posterior results and averages the results from the majority group. This version of ensemble results is used for class targets only. Next, Model 17 uses an average of the posterior probabilities if the target is a class variable </w:t>
-      </w:r>
-      <w:r>
-        <w:rPr>
-          <w:rFonts w:ascii="Times New Roman" w:hAnsi="Times New Roman" w:cs="Times New Roman"/>
-          <w:sz w:val="24"/>
-          <w:szCs w:val="24"/>
-        </w:rPr>
-        <w:lastRenderedPageBreak/>
-        <w:t xml:space="preserve">and averages the predicted values if the target is </w:t>
-      </w:r>
-      <w:r>
-        <w:rPr>
-          <w:rFonts w:ascii="Times New Roman" w:hAnsi="Times New Roman" w:cs="Times New Roman"/>
-          <w:sz w:val="24"/>
-          <w:szCs w:val="24"/>
-        </w:rPr>
-        <w:t>an interval scaled variable. (Knode, n.d.)</w:t>
-      </w:r>
-      <w:r>
-        <w:rPr>
-          <w:rFonts w:ascii="Times New Roman" w:hAnsi="Times New Roman" w:cs="Times New Roman"/>
-          <w:sz w:val="24"/>
-          <w:szCs w:val="24"/>
-        </w:rPr>
-        <w:t xml:space="preserve"> Model 18 looks at the maximum of the posterior probabilities for a class variable and the maximum predicted value of an interval scaled variable. In this case, the target variable is considered a class variable so these models used the results relevant to a class model.</w:t>
       </w:r>
     </w:p>
     <w:p>
@@ -2013,7 +786,61 @@
           <w:sz w:val="24"/>
           <w:szCs w:val="24"/>
         </w:rPr>
-        <w:t>As for the results, the workflow is three part. First, the best SVM model was found after the data preparation was done with splitting to a 70/30 split, replacing values in case anything slipped through as well as ensuring the target variable was binary, running a correlation matrix to find that days_passed was a highly correlated variable and therefore deleted. As shown in Appendix C, Models 1 through 4 were run and the polynomial SVM was chosen. The reason is shown in Appendix E which shows that the Polynomial SVM and Kernal SVM had the best ROC index</w:t>
+        <w:t xml:space="preserve">As for the results, the workflow is three </w:t>
+      </w:r>
+      <w:proofErr w:type="gramStart"/>
+      <w:r>
+        <w:rPr>
+          <w:rFonts w:ascii="Times New Roman" w:hAnsi="Times New Roman" w:cs="Times New Roman"/>
+          <w:sz w:val="24"/>
+          <w:szCs w:val="24"/>
+        </w:rPr>
+        <w:t>part</w:t>
+      </w:r>
+      <w:proofErr w:type="gramEnd"/>
+      <w:r>
+        <w:rPr>
+          <w:rFonts w:ascii="Times New Roman" w:hAnsi="Times New Roman" w:cs="Times New Roman"/>
+          <w:sz w:val="24"/>
+          <w:szCs w:val="24"/>
+        </w:rPr>
+        <w:t xml:space="preserve">. First, the best SVM model was found after the data preparation was done with splitting to a 70/30 split, replacing values in case anything slipped through as well as ensuring the target variable was binary, running a correlation matrix to find that </w:t>
+      </w:r>
+      <w:proofErr w:type="spellStart"/>
+      <w:r>
+        <w:rPr>
+          <w:rFonts w:ascii="Times New Roman" w:hAnsi="Times New Roman" w:cs="Times New Roman"/>
+          <w:sz w:val="24"/>
+          <w:szCs w:val="24"/>
+        </w:rPr>
+        <w:t>days_passed</w:t>
+      </w:r>
+      <w:proofErr w:type="spellEnd"/>
+      <w:r>
+        <w:rPr>
+          <w:rFonts w:ascii="Times New Roman" w:hAnsi="Times New Roman" w:cs="Times New Roman"/>
+          <w:sz w:val="24"/>
+          <w:szCs w:val="24"/>
+        </w:rPr>
+        <w:t xml:space="preserve"> was a highly correlated variable and therefore deleted. As shown in Appendix C, Models 1 through 4 were run and the polynomial SVM was chosen. The reason is shown in Appendix E which shows that the Polynomial SVM and </w:t>
+      </w:r>
+      <w:proofErr w:type="spellStart"/>
+      <w:r>
+        <w:rPr>
+          <w:rFonts w:ascii="Times New Roman" w:hAnsi="Times New Roman" w:cs="Times New Roman"/>
+          <w:sz w:val="24"/>
+          <w:szCs w:val="24"/>
+        </w:rPr>
+        <w:t>Kernal</w:t>
+      </w:r>
+      <w:proofErr w:type="spellEnd"/>
+      <w:r>
+        <w:rPr>
+          <w:rFonts w:ascii="Times New Roman" w:hAnsi="Times New Roman" w:cs="Times New Roman"/>
+          <w:sz w:val="24"/>
+          <w:szCs w:val="24"/>
+        </w:rPr>
+        <w:t xml:space="preserve"> SVM had the best ROC index</w:t>
       </w:r>
       <w:r>
         <w:rPr>
@@ -2071,6 +898,7 @@
         </w:rPr>
         <w:t xml:space="preserve"> From there, the model comparison node was </w:t>
       </w:r>
+      <w:proofErr w:type="gramStart"/>
       <w:r>
         <w:rPr>
           <w:rFonts w:ascii="Times New Roman" w:hAnsi="Times New Roman" w:cs="Times New Roman"/>
@@ -2079,6 +907,7 @@
         </w:rPr>
         <w:t>ran</w:t>
       </w:r>
+      <w:proofErr w:type="gramEnd"/>
       <w:r>
         <w:rPr>
           <w:rFonts w:ascii="Times New Roman" w:hAnsi="Times New Roman" w:cs="Times New Roman"/>
@@ -2093,7 +922,7 @@
           <w:sz w:val="24"/>
           <w:szCs w:val="24"/>
         </w:rPr>
-        <w:t xml:space="preserve">. Appendix F part 2 shows the results of the confusion matrix, the counts for false negative, true negative, false positive, true positives of each of the models as well as the precision rate and ROC index and misclassification rates of each of the models. Appendix F </w:t>
+        <w:t xml:space="preserve">. Appendix F part 2 shows the results of the confusion matrix, the counts for false negative, true negative, false positive, true positives of each of the models as well as the </w:t>
       </w:r>
       <w:r>
         <w:rPr>
@@ -2102,7 +931,7 @@
           <w:szCs w:val="24"/>
         </w:rPr>
         <w:lastRenderedPageBreak/>
-        <w:t xml:space="preserve">shows that the Random Forest model performed best out of all the </w:t>
+        <w:t xml:space="preserve">precision rate and ROC index and misclassification rates of each of the models. Appendix F shows that the Random Forest model performed best out of all the </w:t>
       </w:r>
       <w:r>
         <w:rPr>
@@ -2118,7 +947,25 @@
           <w:sz w:val="24"/>
           <w:szCs w:val="24"/>
         </w:rPr>
-        <w:t xml:space="preserve"> so a further step was taken to see if skew adjustment was needed for the target variable or not. Appendix F shows the results of the random forest model with a cut off of .5 as well as an optimal cutoff of .15. However, the random forest model performed so well that the cutoff nodes were not needed and there was no effect to the prediction results. </w:t>
+        <w:t xml:space="preserve"> so a further step was taken to see if skew adjustment was needed for the target variable or not. Appendix F shows the results of the random forest model with a cut </w:t>
+      </w:r>
+      <w:proofErr w:type="gramStart"/>
+      <w:r>
+        <w:rPr>
+          <w:rFonts w:ascii="Times New Roman" w:hAnsi="Times New Roman" w:cs="Times New Roman"/>
+          <w:sz w:val="24"/>
+          <w:szCs w:val="24"/>
+        </w:rPr>
+        <w:t>off of</w:t>
+      </w:r>
+      <w:proofErr w:type="gramEnd"/>
+      <w:r>
+        <w:rPr>
+          <w:rFonts w:ascii="Times New Roman" w:hAnsi="Times New Roman" w:cs="Times New Roman"/>
+          <w:sz w:val="24"/>
+          <w:szCs w:val="24"/>
+        </w:rPr>
+        <w:t xml:space="preserve"> .5 as well as an optimal cutoff of .15. However, the random forest model performed so well that the cutoff nodes were not needed and there was no effect to the prediction results. </w:t>
       </w:r>
     </w:p>
     <w:p>
@@ -2213,6 +1060,59 @@
     </w:p>
     <w:p>
       <w:pPr>
+        <w:spacing w:line="480" w:lineRule="auto"/>
+        <w:rPr>
+          <w:rFonts w:ascii="Times New Roman" w:hAnsi="Times New Roman" w:cs="Times New Roman"/>
+          <w:sz w:val="24"/>
+          <w:szCs w:val="24"/>
+        </w:rPr>
+      </w:pPr>
+      <w:r>
+        <w:rPr>
+          <w:rFonts w:ascii="Times New Roman" w:hAnsi="Times New Roman" w:cs="Times New Roman"/>
+          <w:sz w:val="24"/>
+          <w:szCs w:val="24"/>
+        </w:rPr>
+        <w:tab/>
+        <w:t xml:space="preserve">Next steps in this project would be to try using a dense neural network as well to compare results. A more </w:t>
+      </w:r>
+      <w:proofErr w:type="gramStart"/>
+      <w:r>
+        <w:rPr>
+          <w:rFonts w:ascii="Times New Roman" w:hAnsi="Times New Roman" w:cs="Times New Roman"/>
+          <w:sz w:val="24"/>
+          <w:szCs w:val="24"/>
+        </w:rPr>
+        <w:t>in depth</w:t>
+      </w:r>
+      <w:proofErr w:type="gramEnd"/>
+      <w:r>
+        <w:rPr>
+          <w:rFonts w:ascii="Times New Roman" w:hAnsi="Times New Roman" w:cs="Times New Roman"/>
+          <w:sz w:val="24"/>
+          <w:szCs w:val="24"/>
+        </w:rPr>
+        <w:t xml:space="preserve"> comparison can be done by using Pandas to create a </w:t>
+      </w:r>
+      <w:r>
+        <w:rPr>
+          <w:rFonts w:ascii="Times New Roman" w:hAnsi="Times New Roman" w:cs="Times New Roman"/>
+          <w:sz w:val="24"/>
+          <w:szCs w:val="24"/>
+        </w:rPr>
+        <w:t>data frame</w:t>
+      </w:r>
+      <w:r>
+        <w:rPr>
+          <w:rFonts w:ascii="Times New Roman" w:hAnsi="Times New Roman" w:cs="Times New Roman"/>
+          <w:sz w:val="24"/>
+          <w:szCs w:val="24"/>
+        </w:rPr>
+        <w:t xml:space="preserve"> and run statistical analysis on the results as well for more insight to the results. Also, creating a confusion matrix based on the results of the matrix for more statistical variables to look at each of the models to make a more informed decision as to which model would be better for further input after training the model on the fashion MNIST dataset.</w:t>
+      </w:r>
+    </w:p>
+    <w:p>
+      <w:pPr>
         <w:rPr>
           <w:rFonts w:ascii="Times New Roman" w:hAnsi="Times New Roman" w:cs="Times New Roman"/>
           <w:b/>
@@ -2229,6 +1129,7 @@
           <w:sz w:val="24"/>
           <w:szCs w:val="24"/>
         </w:rPr>
+        <w:lastRenderedPageBreak/>
         <w:br w:type="page"/>
       </w:r>
     </w:p>
@@ -2266,173 +1167,41 @@
           <w:szCs w:val="24"/>
         </w:rPr>
       </w:pPr>
+      <w:proofErr w:type="spellStart"/>
       <w:r>
         <w:rPr>
           <w:rFonts w:ascii="Times New Roman" w:hAnsi="Times New Roman" w:cs="Times New Roman"/>
           <w:sz w:val="24"/>
           <w:szCs w:val="24"/>
         </w:rPr>
-        <w:t xml:space="preserve">Dataaspirant, (2020, December 17). Seven most popular SVM kernels. Retrieved from </w:t>
+        <w:t>Knode</w:t>
       </w:r>
-      <w:hyperlink r:id="rId7" w:anchor="t-1608054630725" w:history="1">
-        <w:r>
-          <w:rPr>
-            <w:rStyle w:val="Hyperlink"/>
-            <w:rFonts w:ascii="Times New Roman" w:hAnsi="Times New Roman" w:cs="Times New Roman"/>
-            <w:sz w:val="24"/>
-            <w:szCs w:val="24"/>
-          </w:rPr>
-          <w:t>https://dataaspirant.com/svm-kernels/#t-1608054630725</w:t>
-        </w:r>
-      </w:hyperlink>
-    </w:p>
-    <w:p>
-      <w:pPr>
-        <w:spacing w:line="480" w:lineRule="auto"/>
-        <w:ind w:left="720" w:hanging="720"/>
-        <w:rPr>
-          <w:rFonts w:ascii="Times New Roman" w:hAnsi="Times New Roman" w:cs="Times New Roman"/>
-          <w:sz w:val="24"/>
-          <w:szCs w:val="24"/>
-        </w:rPr>
-      </w:pPr>
+      <w:proofErr w:type="spellEnd"/>
       <w:r>
         <w:rPr>
           <w:rFonts w:ascii="Times New Roman" w:hAnsi="Times New Roman" w:cs="Times New Roman"/>
           <w:sz w:val="24"/>
           <w:szCs w:val="24"/>
         </w:rPr>
-        <w:t xml:space="preserve">Knode, S, (n.d.) Week 5  lesson guidance – SAS Enterprise Miner Ensemble knode walkthrough Retrieved from </w:t>
+        <w:t xml:space="preserve">, S. (2017. February 7). Dataset </w:t>
       </w:r>
-      <w:hyperlink r:id="rId8" w:history="1">
-        <w:r>
-          <w:rPr>
-            <w:rStyle w:val="Hyperlink"/>
-            <w:rFonts w:ascii="Times New Roman" w:hAnsi="Times New Roman" w:cs="Times New Roman"/>
-            <w:sz w:val="24"/>
-            <w:szCs w:val="24"/>
-          </w:rPr>
-          <w:t>https://learn.umgc.edu/d2l/le/content/685790/viewContent/26248217/View</w:t>
-        </w:r>
-      </w:hyperlink>
-    </w:p>
-    <w:p>
-      <w:pPr>
-        <w:spacing w:line="480" w:lineRule="auto"/>
-        <w:ind w:left="720" w:hanging="720"/>
-        <w:rPr>
-          <w:rFonts w:ascii="Times New Roman" w:hAnsi="Times New Roman" w:cs="Times New Roman"/>
-          <w:color w:val="0000FF"/>
-          <w:sz w:val="24"/>
-          <w:szCs w:val="24"/>
-          <w:u w:val="single"/>
-        </w:rPr>
-      </w:pPr>
+      <w:proofErr w:type="gramStart"/>
       <w:r>
         <w:rPr>
           <w:rFonts w:ascii="Times New Roman" w:hAnsi="Times New Roman" w:cs="Times New Roman"/>
           <w:sz w:val="24"/>
           <w:szCs w:val="24"/>
         </w:rPr>
-        <w:t xml:space="preserve">Knode, S. (2016. October 11). Adjusting for skewed target population [Video]. Vimeo </w:t>
+        <w:t>explore[</w:t>
       </w:r>
-      <w:hyperlink r:id="rId9" w:history="1">
-        <w:r>
-          <w:rPr>
-            <w:rStyle w:val="Hyperlink"/>
-            <w:rFonts w:ascii="Times New Roman" w:hAnsi="Times New Roman" w:cs="Times New Roman"/>
-            <w:sz w:val="24"/>
-            <w:szCs w:val="24"/>
-          </w:rPr>
-          <w:t>https://vimeo.com/186471846</w:t>
-        </w:r>
-      </w:hyperlink>
-    </w:p>
-    <w:p>
-      <w:pPr>
-        <w:spacing w:line="480" w:lineRule="auto"/>
-        <w:ind w:left="720" w:hanging="720"/>
-        <w:rPr>
-          <w:rFonts w:ascii="Times New Roman" w:hAnsi="Times New Roman" w:cs="Times New Roman"/>
-          <w:sz w:val="24"/>
-          <w:szCs w:val="24"/>
-        </w:rPr>
-      </w:pPr>
+      <w:proofErr w:type="gramEnd"/>
       <w:r>
         <w:rPr>
           <w:rFonts w:ascii="Times New Roman" w:hAnsi="Times New Roman" w:cs="Times New Roman"/>
           <w:sz w:val="24"/>
           <w:szCs w:val="24"/>
         </w:rPr>
-        <w:t>Knode, S. (2016, Nov 8). Ensemble Models – Ensemble Node</w:t>
-      </w:r>
-      <w:r>
-        <w:rPr>
-          <w:rFonts w:ascii="Times New Roman" w:hAnsi="Times New Roman" w:cs="Times New Roman"/>
-          <w:sz w:val="24"/>
-          <w:szCs w:val="24"/>
-        </w:rPr>
-        <w:t xml:space="preserve"> [Video] Retrieved from </w:t>
-      </w:r>
-      <w:hyperlink r:id="rId10" w:history="1">
-        <w:r>
-          <w:rPr>
-            <w:rStyle w:val="Hyperlink"/>
-            <w:rFonts w:ascii="Times New Roman" w:hAnsi="Times New Roman" w:cs="Times New Roman"/>
-            <w:sz w:val="24"/>
-            <w:szCs w:val="24"/>
-          </w:rPr>
-          <w:t>https://vimeo.com/190769939?embedded=true&amp;source=video_title&amp;owner=6018107</w:t>
-        </w:r>
-      </w:hyperlink>
-    </w:p>
-    <w:p>
-      <w:pPr>
-        <w:spacing w:line="480" w:lineRule="auto"/>
-        <w:ind w:left="720" w:hanging="720"/>
-        <w:rPr>
-          <w:rFonts w:ascii="Times New Roman" w:hAnsi="Times New Roman" w:cs="Times New Roman"/>
-          <w:sz w:val="24"/>
-          <w:szCs w:val="24"/>
-        </w:rPr>
-      </w:pPr>
-      <w:r>
-        <w:rPr>
-          <w:rFonts w:ascii="Times New Roman" w:hAnsi="Times New Roman" w:cs="Times New Roman"/>
-          <w:sz w:val="24"/>
-          <w:szCs w:val="24"/>
-        </w:rPr>
-        <w:t xml:space="preserve">Knode, S.( 2016 Nov 11). Ensemble models walkthrough – Heterogeneous Models [Video] Retrieved from </w:t>
-      </w:r>
-      <w:hyperlink r:id="rId11" w:history="1">
-        <w:r>
-          <w:rPr>
-            <w:rStyle w:val="Hyperlink"/>
-            <w:rFonts w:ascii="Times New Roman" w:hAnsi="Times New Roman" w:cs="Times New Roman"/>
-            <w:sz w:val="24"/>
-            <w:szCs w:val="24"/>
-          </w:rPr>
-          <w:t>https://vimeo.com/191211534?embedded=true&amp;source=video_title&amp;owner=6018107</w:t>
-        </w:r>
-      </w:hyperlink>
-    </w:p>
-    <w:p>
-      <w:pPr>
-        <w:spacing w:line="480" w:lineRule="auto"/>
-        <w:ind w:left="720" w:hanging="720"/>
-        <w:rPr>
-          <w:rFonts w:ascii="Times New Roman" w:hAnsi="Times New Roman" w:cs="Times New Roman"/>
-          <w:sz w:val="24"/>
-          <w:szCs w:val="24"/>
-        </w:rPr>
-      </w:pPr>
-      <w:r>
-        <w:rPr>
-          <w:rFonts w:ascii="Times New Roman" w:hAnsi="Times New Roman" w:cs="Times New Roman"/>
-          <w:sz w:val="24"/>
-          <w:szCs w:val="24"/>
-        </w:rPr>
-        <w:t xml:space="preserve">Knode, S. (2017. February 7). Dataset explore[Video]. Vimeo </w:t>
+        <w:t xml:space="preserve">Video]. Vimeo </w:t>
       </w:r>
       <w:r>
         <w:rPr>
@@ -2453,126 +1222,43 @@
           <w:szCs w:val="24"/>
         </w:rPr>
       </w:pPr>
+      <w:proofErr w:type="spellStart"/>
       <w:r>
         <w:rPr>
           <w:rFonts w:ascii="Times New Roman" w:hAnsi="Times New Roman" w:cs="Times New Roman"/>
           <w:sz w:val="24"/>
           <w:szCs w:val="24"/>
         </w:rPr>
-        <w:t>Knode, S. (2017. February 7).  Log in and Library setup for SAS Miner [Video]. Vimeo</w:t>
+        <w:t>Keras</w:t>
       </w:r>
-    </w:p>
-    <w:p>
-      <w:pPr>
-        <w:spacing w:line="480" w:lineRule="auto"/>
-        <w:ind w:left="720" w:hanging="720"/>
-        <w:rPr>
-          <w:rFonts w:ascii="Times New Roman" w:hAnsi="Times New Roman" w:cs="Times New Roman"/>
-          <w:sz w:val="24"/>
-          <w:szCs w:val="24"/>
-        </w:rPr>
-      </w:pPr>
+      <w:proofErr w:type="spellEnd"/>
       <w:r>
         <w:rPr>
           <w:rFonts w:ascii="Times New Roman" w:hAnsi="Times New Roman" w:cs="Times New Roman"/>
           <w:sz w:val="24"/>
           <w:szCs w:val="24"/>
         </w:rPr>
-        <w:t>Knode, S. (</w:t>
+        <w:t xml:space="preserve">. (n.d.). </w:t>
       </w:r>
+      <w:proofErr w:type="spellStart"/>
       <w:r>
         <w:rPr>
           <w:rFonts w:ascii="Times New Roman" w:hAnsi="Times New Roman" w:cs="Times New Roman"/>
           <w:sz w:val="24"/>
           <w:szCs w:val="24"/>
         </w:rPr>
-        <w:t>2021</w:t>
+        <w:t>Keras</w:t>
       </w:r>
+      <w:proofErr w:type="spellEnd"/>
       <w:r>
         <w:rPr>
           <w:rFonts w:ascii="Times New Roman" w:hAnsi="Times New Roman" w:cs="Times New Roman"/>
           <w:sz w:val="24"/>
           <w:szCs w:val="24"/>
         </w:rPr>
-        <w:t xml:space="preserve">. </w:t>
+        <w:t xml:space="preserve"> API Reference. Retrieved from </w:t>
       </w:r>
-      <w:r>
-        <w:rPr>
-          <w:rFonts w:ascii="Times New Roman" w:hAnsi="Times New Roman" w:cs="Times New Roman"/>
-          <w:sz w:val="24"/>
-          <w:szCs w:val="24"/>
-        </w:rPr>
-        <w:t>April</w:t>
-      </w:r>
-      <w:r>
-        <w:rPr>
-          <w:rFonts w:ascii="Times New Roman" w:hAnsi="Times New Roman" w:cs="Times New Roman"/>
-          <w:sz w:val="24"/>
-          <w:szCs w:val="24"/>
-        </w:rPr>
-        <w:t xml:space="preserve"> 2</w:t>
-      </w:r>
-      <w:r>
-        <w:rPr>
-          <w:rFonts w:ascii="Times New Roman" w:hAnsi="Times New Roman" w:cs="Times New Roman"/>
-          <w:sz w:val="24"/>
-          <w:szCs w:val="24"/>
-        </w:rPr>
-        <w:t>9</w:t>
-      </w:r>
-      <w:r>
-        <w:rPr>
-          <w:rFonts w:ascii="Times New Roman" w:hAnsi="Times New Roman" w:cs="Times New Roman"/>
-          <w:sz w:val="24"/>
-          <w:szCs w:val="24"/>
-        </w:rPr>
-        <w:t xml:space="preserve">). </w:t>
-      </w:r>
-      <w:r>
-        <w:rPr>
-          <w:rFonts w:ascii="Times New Roman" w:hAnsi="Times New Roman" w:cs="Times New Roman"/>
-          <w:sz w:val="24"/>
-          <w:szCs w:val="24"/>
-        </w:rPr>
-        <w:t xml:space="preserve">Model Assessment </w:t>
-      </w:r>
-      <w:r>
-        <w:rPr>
-          <w:rFonts w:ascii="Times New Roman" w:hAnsi="Times New Roman" w:cs="Times New Roman"/>
-          <w:sz w:val="24"/>
-          <w:szCs w:val="24"/>
-        </w:rPr>
-        <w:t xml:space="preserve">[Video]. Vimeo </w:t>
-      </w:r>
-      <w:r>
-        <w:rPr>
-          <w:rFonts w:ascii="Times New Roman" w:hAnsi="Times New Roman" w:cs="Times New Roman"/>
-          <w:sz w:val="24"/>
-          <w:szCs w:val="24"/>
-        </w:rPr>
-        <w:t>https://vimeo.com/543242649</w:t>
-      </w:r>
-    </w:p>
-    <w:p>
-      <w:pPr>
-        <w:spacing w:line="480" w:lineRule="auto"/>
-        <w:ind w:left="720" w:hanging="720"/>
-        <w:rPr>
-          <w:rStyle w:val="Hyperlink"/>
-          <w:rFonts w:ascii="Times New Roman" w:hAnsi="Times New Roman" w:cs="Times New Roman"/>
-          <w:sz w:val="24"/>
-          <w:szCs w:val="24"/>
-        </w:rPr>
-      </w:pPr>
-      <w:r>
-        <w:rPr>
-          <w:rFonts w:ascii="Times New Roman" w:hAnsi="Times New Roman" w:cs="Times New Roman"/>
-          <w:sz w:val="24"/>
-          <w:szCs w:val="24"/>
-        </w:rPr>
-        <w:t xml:space="preserve">Knode, S. (2020. September 23). SVM – demo with cutoff [Video]. Vimeo </w:t>
-      </w:r>
-      <w:hyperlink r:id="rId12" w:history="1">
+      <w:hyperlink r:id="rId7" w:history="1">
         <w:r>
           <w:rPr>
             <w:rStyle w:val="Hyperlink"/>
@@ -2580,7 +1266,7 @@
             <w:sz w:val="24"/>
             <w:szCs w:val="24"/>
           </w:rPr>
-          <w:t>https://vimeo.com/461049071</w:t>
+          <w:t>https://keras.io/api/</w:t>
         </w:r>
       </w:hyperlink>
     </w:p>
@@ -2600,9 +1286,63 @@
           <w:sz w:val="24"/>
           <w:szCs w:val="24"/>
         </w:rPr>
-        <w:t xml:space="preserve">Knode, S. (2016, November 1). Ensemble Models – Bagging Boosting Random Forest [Video]. Vimeo Knode, S. (2020. September 23). SVM – demo with cutoff [Video]. Vimeo </w:t>
+        <w:t xml:space="preserve">Karas. (n.d.) Fashion MNIST dataset, an alternative to MNIST. Retrieved from </w:t>
       </w:r>
-      <w:hyperlink r:id="rId13" w:history="1">
+      <w:r>
+        <w:rPr>
+          <w:rFonts w:ascii="Times New Roman" w:hAnsi="Times New Roman" w:cs="Times New Roman"/>
+          <w:sz w:val="24"/>
+          <w:szCs w:val="24"/>
+        </w:rPr>
+        <w:t>https://keras.io/api/datasets/fashion_mnist/</w:t>
+      </w:r>
+    </w:p>
+    <w:p>
+      <w:pPr>
+        <w:rPr>
+          <w:rFonts w:ascii="Helvetica" w:hAnsi="Helvetica" w:cs="Helvetica"/>
+          <w:color w:val="000000"/>
+          <w:sz w:val="17"/>
+          <w:szCs w:val="17"/>
+        </w:rPr>
+      </w:pPr>
+      <w:r>
+        <w:rPr>
+          <w:rFonts w:ascii="Times New Roman" w:hAnsi="Times New Roman" w:cs="Times New Roman"/>
+          <w:sz w:val="24"/>
+          <w:szCs w:val="24"/>
+        </w:rPr>
+        <w:t xml:space="preserve">Xiao, H. Rasul, K., </w:t>
+      </w:r>
+      <w:proofErr w:type="spellStart"/>
+      <w:r>
+        <w:rPr>
+          <w:rFonts w:ascii="Times New Roman" w:hAnsi="Times New Roman" w:cs="Times New Roman"/>
+          <w:sz w:val="24"/>
+          <w:szCs w:val="24"/>
+        </w:rPr>
+        <w:t>Vollgraf</w:t>
+      </w:r>
+      <w:proofErr w:type="spellEnd"/>
+      <w:r>
+        <w:rPr>
+          <w:rFonts w:ascii="Times New Roman" w:hAnsi="Times New Roman" w:cs="Times New Roman"/>
+          <w:sz w:val="24"/>
+          <w:szCs w:val="24"/>
+        </w:rPr>
+        <w:t xml:space="preserve">, R. (2017, September 15). Fashion-MNIST: a novel Image Dataset for Benchmarking Machine Learning Algorithms. Retrieved from </w:t>
+      </w:r>
+      <w:hyperlink r:id="rId8" w:history="1">
+        <w:r>
+          <w:rPr>
+            <w:rFonts w:ascii="Helvetica" w:hAnsi="Helvetica" w:cs="Helvetica"/>
+            <w:color w:val="0000FF"/>
+            <w:sz w:val="17"/>
+            <w:szCs w:val="17"/>
+            <w:u w:val="single"/>
+          </w:rPr>
+          <w:br/>
+        </w:r>
         <w:r>
           <w:rPr>
             <w:rStyle w:val="Hyperlink"/>
@@ -2610,9 +1350,20 @@
             <w:sz w:val="24"/>
             <w:szCs w:val="24"/>
           </w:rPr>
-          <w:t>https://vimeo.com/461049071</w:t>
+          <w:t>https://doi.org/10.48550/arXiv.1708.07747</w:t>
         </w:r>
       </w:hyperlink>
+    </w:p>
+    <w:p>
+      <w:pPr>
+        <w:spacing w:line="480" w:lineRule="auto"/>
+        <w:ind w:left="720" w:hanging="720"/>
+        <w:rPr>
+          <w:rFonts w:ascii="Times New Roman" w:hAnsi="Times New Roman" w:cs="Times New Roman"/>
+          <w:sz w:val="24"/>
+          <w:szCs w:val="24"/>
+        </w:rPr>
+      </w:pPr>
     </w:p>
     <w:p>
       <w:pPr>
@@ -2630,8 +1381,7 @@
           <w:sz w:val="24"/>
           <w:szCs w:val="24"/>
         </w:rPr>
-        <w:lastRenderedPageBreak/>
-        <w:t>SAS Software (2016, May 26). Exploring Input Data and Replacing Missing Values | Getting Started with SAS Enterprise Miner</w:t>
+        <w:t xml:space="preserve">Zalando Research. (2017, Dec 6). Fashion MNIST: An MNIST-like dataset of 70,000 28x28 labeled fashion images. Kaggle.com Retrieved from </w:t>
       </w:r>
       <w:r>
         <w:rPr>
@@ -2639,15 +1389,7 @@
           <w:sz w:val="24"/>
           <w:szCs w:val="24"/>
         </w:rPr>
-        <w:t xml:space="preserve"> [Video] Youtube. </w:t>
-      </w:r>
-      <w:r>
-        <w:rPr>
-          <w:rFonts w:ascii="Times New Roman" w:hAnsi="Times New Roman" w:cs="Times New Roman"/>
-          <w:sz w:val="24"/>
-          <w:szCs w:val="24"/>
-        </w:rPr>
-        <w:t>https://www.youtube.com/watch?v=EBFtrPKQ0zg&amp;ab_channel=SASSoftware</w:t>
+        <w:t>https://www.kaggle.com/datasets/zalando-research/fashionmnist/metadata</w:t>
       </w:r>
     </w:p>
     <w:p>
@@ -2755,7 +1497,7 @@
                     <pic:cNvPicPr/>
                   </pic:nvPicPr>
                   <pic:blipFill>
-                    <a:blip r:embed="rId14"/>
+                    <a:blip r:embed="rId9"/>
                     <a:stretch>
                       <a:fillRect/>
                     </a:stretch>
@@ -2837,7 +1579,7 @@
                     <pic:cNvPicPr/>
                   </pic:nvPicPr>
                   <pic:blipFill>
-                    <a:blip r:embed="rId15"/>
+                    <a:blip r:embed="rId10"/>
                     <a:stretch>
                       <a:fillRect/>
                     </a:stretch>
@@ -3017,7 +1759,7 @@
                     <pic:cNvPicPr/>
                   </pic:nvPicPr>
                   <pic:blipFill>
-                    <a:blip r:embed="rId16" cstate="print">
+                    <a:blip r:embed="rId11" cstate="print">
                       <a:extLst>
                         <a:ext uri="{28A0092B-C50C-407E-A947-70E740481C1C}">
                           <a14:useLocalDpi xmlns:a14="http://schemas.microsoft.com/office/drawing/2010/main" val="0"/>
@@ -7284,12 +6026,21 @@
                 <w:color w:val="000000"/>
               </w:rPr>
             </w:pPr>
-            <w:r>
-              <w:rPr>
-                <w:rFonts w:ascii="Calibri" w:eastAsia="Times New Roman" w:hAnsi="Calibri" w:cs="Calibri"/>
-                <w:color w:val="000000"/>
-              </w:rPr>
-              <w:t>Mixclassification Rate</w:t>
+            <w:proofErr w:type="spellStart"/>
+            <w:r>
+              <w:rPr>
+                <w:rFonts w:ascii="Calibri" w:eastAsia="Times New Roman" w:hAnsi="Calibri" w:cs="Calibri"/>
+                <w:color w:val="000000"/>
+              </w:rPr>
+              <w:t>Mixclassification</w:t>
+            </w:r>
+            <w:proofErr w:type="spellEnd"/>
+            <w:r>
+              <w:rPr>
+                <w:rFonts w:ascii="Calibri" w:eastAsia="Times New Roman" w:hAnsi="Calibri" w:cs="Calibri"/>
+                <w:color w:val="000000"/>
+              </w:rPr>
+              <w:t xml:space="preserve"> Rate</w:t>
             </w:r>
           </w:p>
         </w:tc>
@@ -7738,12 +6489,21 @@
                 <w:color w:val="000000"/>
               </w:rPr>
             </w:pPr>
-            <w:r>
-              <w:rPr>
-                <w:rFonts w:ascii="Calibri" w:eastAsia="Times New Roman" w:hAnsi="Calibri" w:cs="Calibri"/>
-                <w:color w:val="000000"/>
-              </w:rPr>
-              <w:t>Mixclassification Rate</w:t>
+            <w:proofErr w:type="spellStart"/>
+            <w:r>
+              <w:rPr>
+                <w:rFonts w:ascii="Calibri" w:eastAsia="Times New Roman" w:hAnsi="Calibri" w:cs="Calibri"/>
+                <w:color w:val="000000"/>
+              </w:rPr>
+              <w:t>Mixclassification</w:t>
+            </w:r>
+            <w:proofErr w:type="spellEnd"/>
+            <w:r>
+              <w:rPr>
+                <w:rFonts w:ascii="Calibri" w:eastAsia="Times New Roman" w:hAnsi="Calibri" w:cs="Calibri"/>
+                <w:color w:val="000000"/>
+              </w:rPr>
+              <w:t xml:space="preserve"> Rate</w:t>
             </w:r>
           </w:p>
         </w:tc>
@@ -8807,12 +7567,21 @@
                 <w:color w:val="000000"/>
               </w:rPr>
             </w:pPr>
-            <w:r>
-              <w:rPr>
-                <w:rFonts w:ascii="Calibri" w:eastAsia="Times New Roman" w:hAnsi="Calibri" w:cs="Calibri"/>
-                <w:color w:val="000000"/>
-              </w:rPr>
-              <w:t>Mixclassification Rate</w:t>
+            <w:proofErr w:type="spellStart"/>
+            <w:r>
+              <w:rPr>
+                <w:rFonts w:ascii="Calibri" w:eastAsia="Times New Roman" w:hAnsi="Calibri" w:cs="Calibri"/>
+                <w:color w:val="000000"/>
+              </w:rPr>
+              <w:t>Mixclassification</w:t>
+            </w:r>
+            <w:proofErr w:type="spellEnd"/>
+            <w:r>
+              <w:rPr>
+                <w:rFonts w:ascii="Calibri" w:eastAsia="Times New Roman" w:hAnsi="Calibri" w:cs="Calibri"/>
+                <w:color w:val="000000"/>
+              </w:rPr>
+              <w:t xml:space="preserve"> Rate</w:t>
             </w:r>
           </w:p>
         </w:tc>
@@ -9066,12 +7835,21 @@
                 <w:color w:val="000000"/>
               </w:rPr>
             </w:pPr>
-            <w:r>
-              <w:rPr>
-                <w:rFonts w:ascii="Calibri" w:eastAsia="Times New Roman" w:hAnsi="Calibri" w:cs="Calibri"/>
-                <w:color w:val="000000"/>
-              </w:rPr>
-              <w:t>Mixclassification Rate</w:t>
+            <w:proofErr w:type="spellStart"/>
+            <w:r>
+              <w:rPr>
+                <w:rFonts w:ascii="Calibri" w:eastAsia="Times New Roman" w:hAnsi="Calibri" w:cs="Calibri"/>
+                <w:color w:val="000000"/>
+              </w:rPr>
+              <w:t>Mixclassification</w:t>
+            </w:r>
+            <w:proofErr w:type="spellEnd"/>
+            <w:r>
+              <w:rPr>
+                <w:rFonts w:ascii="Calibri" w:eastAsia="Times New Roman" w:hAnsi="Calibri" w:cs="Calibri"/>
+                <w:color w:val="000000"/>
+              </w:rPr>
+              <w:t xml:space="preserve"> Rate</w:t>
             </w:r>
           </w:p>
         </w:tc>
@@ -10097,12 +8875,21 @@
                 <w:color w:val="000000"/>
               </w:rPr>
             </w:pPr>
-            <w:r>
-              <w:rPr>
-                <w:rFonts w:ascii="Calibri" w:eastAsia="Times New Roman" w:hAnsi="Calibri" w:cs="Calibri"/>
-                <w:color w:val="000000"/>
-              </w:rPr>
-              <w:t>Mixclassification Rate</w:t>
+            <w:proofErr w:type="spellStart"/>
+            <w:r>
+              <w:rPr>
+                <w:rFonts w:ascii="Calibri" w:eastAsia="Times New Roman" w:hAnsi="Calibri" w:cs="Calibri"/>
+                <w:color w:val="000000"/>
+              </w:rPr>
+              <w:t>Mixclassification</w:t>
+            </w:r>
+            <w:proofErr w:type="spellEnd"/>
+            <w:r>
+              <w:rPr>
+                <w:rFonts w:ascii="Calibri" w:eastAsia="Times New Roman" w:hAnsi="Calibri" w:cs="Calibri"/>
+                <w:color w:val="000000"/>
+              </w:rPr>
+              <w:t xml:space="preserve"> Rate</w:t>
             </w:r>
           </w:p>
         </w:tc>
@@ -10356,12 +9143,21 @@
                 <w:color w:val="000000"/>
               </w:rPr>
             </w:pPr>
-            <w:r>
-              <w:rPr>
-                <w:rFonts w:ascii="Calibri" w:eastAsia="Times New Roman" w:hAnsi="Calibri" w:cs="Calibri"/>
-                <w:color w:val="000000"/>
-              </w:rPr>
-              <w:t>Mixclassification Rate</w:t>
+            <w:proofErr w:type="spellStart"/>
+            <w:r>
+              <w:rPr>
+                <w:rFonts w:ascii="Calibri" w:eastAsia="Times New Roman" w:hAnsi="Calibri" w:cs="Calibri"/>
+                <w:color w:val="000000"/>
+              </w:rPr>
+              <w:t>Mixclassification</w:t>
+            </w:r>
+            <w:proofErr w:type="spellEnd"/>
+            <w:r>
+              <w:rPr>
+                <w:rFonts w:ascii="Calibri" w:eastAsia="Times New Roman" w:hAnsi="Calibri" w:cs="Calibri"/>
+                <w:color w:val="000000"/>
+              </w:rPr>
+              <w:t xml:space="preserve"> Rate</w:t>
             </w:r>
           </w:p>
         </w:tc>
@@ -11305,12 +10101,21 @@
                 <w:color w:val="000000"/>
               </w:rPr>
             </w:pPr>
-            <w:r>
-              <w:rPr>
-                <w:rFonts w:ascii="Calibri" w:eastAsia="Times New Roman" w:hAnsi="Calibri" w:cs="Calibri"/>
-                <w:color w:val="000000"/>
-              </w:rPr>
-              <w:t>Mixclassification Rate</w:t>
+            <w:proofErr w:type="spellStart"/>
+            <w:r>
+              <w:rPr>
+                <w:rFonts w:ascii="Calibri" w:eastAsia="Times New Roman" w:hAnsi="Calibri" w:cs="Calibri"/>
+                <w:color w:val="000000"/>
+              </w:rPr>
+              <w:t>Mixclassification</w:t>
+            </w:r>
+            <w:proofErr w:type="spellEnd"/>
+            <w:r>
+              <w:rPr>
+                <w:rFonts w:ascii="Calibri" w:eastAsia="Times New Roman" w:hAnsi="Calibri" w:cs="Calibri"/>
+                <w:color w:val="000000"/>
+              </w:rPr>
+              <w:t xml:space="preserve"> Rate</w:t>
             </w:r>
           </w:p>
         </w:tc>
@@ -11536,12 +10341,21 @@
                 <w:color w:val="000000"/>
               </w:rPr>
             </w:pPr>
-            <w:r>
-              <w:rPr>
-                <w:rFonts w:ascii="Calibri" w:eastAsia="Times New Roman" w:hAnsi="Calibri" w:cs="Calibri"/>
-                <w:color w:val="000000"/>
-              </w:rPr>
-              <w:t>Mixclassification Rate</w:t>
+            <w:proofErr w:type="spellStart"/>
+            <w:r>
+              <w:rPr>
+                <w:rFonts w:ascii="Calibri" w:eastAsia="Times New Roman" w:hAnsi="Calibri" w:cs="Calibri"/>
+                <w:color w:val="000000"/>
+              </w:rPr>
+              <w:t>Mixclassification</w:t>
+            </w:r>
+            <w:proofErr w:type="spellEnd"/>
+            <w:r>
+              <w:rPr>
+                <w:rFonts w:ascii="Calibri" w:eastAsia="Times New Roman" w:hAnsi="Calibri" w:cs="Calibri"/>
+                <w:color w:val="000000"/>
+              </w:rPr>
+              <w:t xml:space="preserve"> Rate</w:t>
             </w:r>
           </w:p>
         </w:tc>
@@ -15236,8 +14050,17 @@
                 <w:color w:val="000000"/>
               </w:rPr>
               <w:lastRenderedPageBreak/>
-              <w:t>Gradient Boostin</w:t>
-            </w:r>
+              <w:t xml:space="preserve">Gradient </w:t>
+            </w:r>
+            <w:proofErr w:type="spellStart"/>
+            <w:r>
+              <w:rPr>
+                <w:rFonts w:ascii="Calibri" w:eastAsia="Times New Roman" w:hAnsi="Calibri" w:cs="Calibri"/>
+                <w:color w:val="000000"/>
+              </w:rPr>
+              <w:t>Boostin</w:t>
+            </w:r>
+            <w:proofErr w:type="spellEnd"/>
           </w:p>
         </w:tc>
         <w:tc>
@@ -19307,7 +18130,7 @@
       </w:pPr>
     </w:p>
     <w:sectPr>
-      <w:footerReference w:type="default" r:id="rId17"/>
+      <w:footerReference w:type="default" r:id="rId12"/>
       <w:pgSz w:w="12240" w:h="15840"/>
       <w:pgMar w:top="1440" w:right="1440" w:bottom="1440" w:left="1440" w:header="720" w:footer="720" w:gutter="0"/>
       <w:cols w:space="720"/>

</xml_diff>